<commit_message>
Update to the intro of GrowingStuff, still not finished.
</commit_message>
<xml_diff>
--- a/booklets/00_growingstuff/_book/It-is-as-if-you-were-growing-stuff.docx
+++ b/booklets/00_growingstuff/_book/It-is-as-if-you-were-growing-stuff.docx
@@ -34,7 +34,7 @@
         <w:t xml:space="preserve">2025-03-17</w:t>
       </w:r>
     </w:p>
-    <w:bookmarkStart w:id="20" w:name="readme.md"/>
+    <w:bookmarkStart w:id="31" w:name="sec-readme"/>
     <w:p>
       <w:pPr>
         <w:pStyle w:val="Heading1"/>
@@ -48,731 +48,52 @@
         <w:pStyle w:val="FirstParagraph"/>
       </w:pPr>
       <w:r>
-        <w:t xml:space="preserve">This is…</w:t>
-      </w:r>
-    </w:p>
-    <w:bookmarkEnd w:id="20"/>
-    <w:bookmarkStart w:id="23" w:name="commit-messages"/>
-    <w:p>
-      <w:pPr>
-        <w:pStyle w:val="Heading1"/>
-      </w:pPr>
-      <w:r>
-        <w:t xml:space="preserve">Commit Messages</w:t>
-      </w:r>
-    </w:p>
-    <w:bookmarkStart w:id="21" w:name="overview"/>
-    <w:p>
-      <w:pPr>
-        <w:pStyle w:val="Heading2"/>
-      </w:pPr>
-      <w:r>
-        <w:t xml:space="preserve">Overview</w:t>
-      </w:r>
-    </w:p>
-    <w:bookmarkEnd w:id="21"/>
-    <w:bookmarkStart w:id="22" w:name="messages"/>
-    <w:p>
-      <w:pPr>
-        <w:pStyle w:val="Heading2"/>
-      </w:pPr>
-      <w:r>
-        <w:t xml:space="preserve">Messages</w:t>
-      </w:r>
-    </w:p>
-    <w:p>
-      <w:pPr>
-        <w:pStyle w:val="FirstParagraph"/>
-      </w:pPr>
-      <w:r>
-        <w:rPr>
-          <w:b/>
-          <w:bCs/>
-        </w:rPr>
-        <w:t xml:space="preserve">Wed, 08 Jan 2025 14:46:04 - csongorb</w:t>
-      </w:r>
-      <w:r>
-        <w:br/>
-      </w:r>
-      <w:r>
-        <w:t xml:space="preserve">I guess we need to start it somewhere…</w:t>
-      </w:r>
-    </w:p>
-    <w:p>
-      <w:pPr>
-        <w:pStyle w:val="BodyText"/>
-      </w:pPr>
-      <w:r>
-        <w:rPr>
-          <w:b/>
-          <w:bCs/>
-        </w:rPr>
-        <w:t xml:space="preserve">Wed, 08 Jan 2025 12:38:30 - pippinbarr</w:t>
-      </w:r>
-      <w:r>
-        <w:br/>
-      </w:r>
-      <w:r>
-        <w:t xml:space="preserve">Dialogue: Pippin</w:t>
-      </w:r>
-    </w:p>
-    <w:p>
-      <w:pPr>
-        <w:pStyle w:val="BodyText"/>
-      </w:pPr>
-      <w:r>
-        <w:rPr>
-          <w:b/>
-          <w:bCs/>
-        </w:rPr>
-        <w:t xml:space="preserve">Thu, 09 Jan 2025 16:28:40 - csongorb</w:t>
-      </w:r>
-      <w:r>
-        <w:br/>
-      </w:r>
-      <w:r>
-        <w:t xml:space="preserve">Running…</w:t>
-      </w:r>
-    </w:p>
-    <w:p>
-      <w:pPr>
-        <w:pStyle w:val="BodyText"/>
-      </w:pPr>
-      <w:r>
-        <w:rPr>
-          <w:b/>
-          <w:bCs/>
-        </w:rPr>
-        <w:t xml:space="preserve">Fri, 10 Jan 2025 10:00:36 - pippinbarr</w:t>
-      </w:r>
-      <w:r>
-        <w:br/>
-      </w:r>
-      <w:r>
-        <w:t xml:space="preserve">Dialogue: Pippin replies too soon</w:t>
-      </w:r>
-    </w:p>
-    <w:p>
-      <w:pPr>
-        <w:pStyle w:val="BodyText"/>
-      </w:pPr>
-      <w:r>
-        <w:rPr>
-          <w:b/>
-          <w:bCs/>
-        </w:rPr>
-        <w:t xml:space="preserve">Fri, 10 Jan 2025 16:57:59 - csongorb</w:t>
-      </w:r>
-      <w:r>
-        <w:br/>
-      </w:r>
-      <w:r>
-        <w:t xml:space="preserve">Sorting thoughts.</w:t>
-      </w:r>
-    </w:p>
-    <w:p>
-      <w:pPr>
-        <w:pStyle w:val="BodyText"/>
-      </w:pPr>
-      <w:r>
-        <w:rPr>
-          <w:b/>
-          <w:bCs/>
-        </w:rPr>
-        <w:t xml:space="preserve">Fri, 10 Jan 2025 16:59:36 - csongorb</w:t>
-      </w:r>
-      <w:r>
-        <w:br/>
-      </w:r>
-      <w:r>
-        <w:t xml:space="preserve">Is this allowed?</w:t>
-      </w:r>
-    </w:p>
-    <w:p>
-      <w:pPr>
-        <w:pStyle w:val="BodyText"/>
-      </w:pPr>
-      <w:r>
-        <w:rPr>
-          <w:b/>
-          <w:bCs/>
-        </w:rPr>
-        <w:t xml:space="preserve">Fri, 10 Jan 2025 17:19:58 - csongorb</w:t>
-      </w:r>
-      <w:r>
-        <w:br/>
-      </w:r>
-      <w:r>
-        <w:t xml:space="preserve">Parallel thinking.</w:t>
-      </w:r>
-    </w:p>
-    <w:p>
-      <w:pPr>
-        <w:pStyle w:val="BodyText"/>
-      </w:pPr>
-      <w:r>
-        <w:rPr>
-          <w:b/>
-          <w:bCs/>
-        </w:rPr>
-        <w:t xml:space="preserve">Fri, 10 Jan 2025 17:32:56 - csongorb</w:t>
-      </w:r>
-      <w:r>
-        <w:br/>
-      </w:r>
-      <w:r>
-        <w:t xml:space="preserve">Why is this bothering me so much?</w:t>
-      </w:r>
-    </w:p>
-    <w:p>
-      <w:pPr>
-        <w:pStyle w:val="BodyText"/>
-      </w:pPr>
-      <w:r>
-        <w:rPr>
-          <w:b/>
-          <w:bCs/>
-        </w:rPr>
-        <w:t xml:space="preserve">Mon, 13 Jan 2025 14:45:44 - pippinbarr</w:t>
-      </w:r>
-      <w:r>
-        <w:br/>
-      </w:r>
-      <w:r>
-        <w:t xml:space="preserve">Pippin: Great minds</w:t>
-      </w:r>
-    </w:p>
-    <w:p>
-      <w:pPr>
-        <w:pStyle w:val="BodyText"/>
-      </w:pPr>
-      <w:r>
-        <w:rPr>
-          <w:b/>
-          <w:bCs/>
-        </w:rPr>
-        <w:t xml:space="preserve">Tue, 21 Jan 2025 07:20:31 - csongorb</w:t>
-      </w:r>
-      <w:r>
-        <w:br/>
-      </w:r>
-      <w:r>
-        <w:t xml:space="preserve">Serial?</w:t>
-      </w:r>
-    </w:p>
-    <w:p>
-      <w:pPr>
-        <w:pStyle w:val="BodyText"/>
-      </w:pPr>
-      <w:r>
-        <w:rPr>
-          <w:b/>
-          <w:bCs/>
-        </w:rPr>
-        <w:t xml:space="preserve">Fri, 24 Jan 2025 22:11:32 - csongorb</w:t>
-      </w:r>
-      <w:r>
-        <w:br/>
-      </w:r>
-      <w:r>
-        <w:t xml:space="preserve">Devolutionizer?</w:t>
-      </w:r>
-    </w:p>
-    <w:p>
-      <w:pPr>
-        <w:pStyle w:val="BodyText"/>
-      </w:pPr>
-      <w:r>
-        <w:rPr>
-          <w:b/>
-          <w:bCs/>
-        </w:rPr>
-        <w:t xml:space="preserve">Sat, 01 Feb 2025 16:52:50 - csongorb</w:t>
-      </w:r>
-      <w:r>
-        <w:br/>
-      </w:r>
-      <w:r>
-        <w:t xml:space="preserve">Two in one.</w:t>
-      </w:r>
-    </w:p>
-    <w:p>
-      <w:pPr>
-        <w:pStyle w:val="BodyText"/>
-      </w:pPr>
-      <w:r>
-        <w:rPr>
-          <w:b/>
-          <w:bCs/>
-        </w:rPr>
-        <w:t xml:space="preserve">Thu, 13 Feb 2025 16:58:11 - pippinbarr</w:t>
-      </w:r>
-      <w:r>
-        <w:br/>
-      </w:r>
-      <w:r>
-        <w:t xml:space="preserve">Pippin: ≡ƒÿ¼</w:t>
-      </w:r>
-    </w:p>
-    <w:p>
-      <w:pPr>
-        <w:pStyle w:val="BodyText"/>
-      </w:pPr>
-      <w:r>
-        <w:rPr>
-          <w:b/>
-          <w:bCs/>
-        </w:rPr>
-        <w:t xml:space="preserve">Tue, 18 Feb 2025 16:33:50 - pippinbarr</w:t>
-      </w:r>
-      <w:r>
-        <w:br/>
-      </w:r>
-      <w:r>
-        <w:t xml:space="preserve">Pippin: ≡ƒÆ¬</w:t>
-      </w:r>
-    </w:p>
-    <w:p>
-      <w:pPr>
-        <w:pStyle w:val="BodyText"/>
-      </w:pPr>
-      <w:r>
-        <w:rPr>
-          <w:b/>
-          <w:bCs/>
-        </w:rPr>
-        <w:t xml:space="preserve">Mon, 03 Mar 2025 12:27:49 - csongorb</w:t>
-      </w:r>
-      <w:r>
-        <w:br/>
-      </w:r>
-      <w:r>
-        <w:t xml:space="preserve">Open World.</w:t>
-      </w:r>
-    </w:p>
-    <w:p>
-      <w:pPr>
-        <w:pStyle w:val="BodyText"/>
-      </w:pPr>
-      <w:r>
-        <w:rPr>
-          <w:b/>
-          <w:bCs/>
-        </w:rPr>
-        <w:t xml:space="preserve">Wed, 05 Mar 2025 23:23:50 - csongorb</w:t>
-      </w:r>
-      <w:r>
-        <w:br/>
-      </w:r>
-      <w:r>
-        <w:t xml:space="preserve">Explosion!</w:t>
-      </w:r>
-    </w:p>
-    <w:p>
-      <w:pPr>
-        <w:pStyle w:val="BodyText"/>
-      </w:pPr>
-      <w:r>
-        <w:rPr>
-          <w:b/>
-          <w:bCs/>
-        </w:rPr>
-        <w:t xml:space="preserve">Thu, 06 Mar 2025 13:23:59 - pippinbarr</w:t>
-      </w:r>
-      <w:r>
-        <w:br/>
-      </w:r>
-      <w:r>
-        <w:t xml:space="preserve">Pippin: ≡ƒñí</w:t>
-      </w:r>
-    </w:p>
-    <w:p>
-      <w:pPr>
-        <w:pStyle w:val="BodyText"/>
-      </w:pPr>
-      <w:r>
-        <w:rPr>
-          <w:b/>
-          <w:bCs/>
-        </w:rPr>
-        <w:t xml:space="preserve">Mon, 10 Mar 2025 14:32:09 - csongorb</w:t>
-      </w:r>
-      <w:r>
-        <w:br/>
-      </w:r>
-      <w:r>
-        <w:t xml:space="preserve">Letter to Jesse regarding style &amp; printing &amp; booklets.</w:t>
-      </w:r>
-    </w:p>
-    <w:p>
-      <w:pPr>
-        <w:pStyle w:val="BodyText"/>
-      </w:pPr>
-      <w:r>
-        <w:rPr>
-          <w:b/>
-          <w:bCs/>
-        </w:rPr>
-        <w:t xml:space="preserve">Sun, 16 Mar 2025 20:09:11 - csongorb</w:t>
-      </w:r>
-      <w:r>
-        <w:br/>
-      </w:r>
-      <w:r>
-        <w:t xml:space="preserve">ΓÿÇ∩╕Å</w:t>
-      </w:r>
-    </w:p>
-    <w:p>
-      <w:pPr>
-        <w:pStyle w:val="BodyText"/>
-      </w:pPr>
-      <w:r>
-        <w:rPr>
-          <w:b/>
-          <w:bCs/>
-        </w:rPr>
-        <w:t xml:space="preserve">Mon, 17 Mar 2025 14:30:02 - csongorb</w:t>
-      </w:r>
-      <w:r>
-        <w:br/>
-      </w:r>
-      <w:r>
-        <w:t xml:space="preserve">Adding booklet-test with Quarto, incl. Journal. Tutorial is missing.</w:t>
-      </w:r>
-    </w:p>
-    <w:p>
-      <w:pPr>
-        <w:pStyle w:val="BodyText"/>
-      </w:pPr>
-      <w:r>
-        <w:rPr>
-          <w:b/>
-          <w:bCs/>
-        </w:rPr>
-        <w:t xml:space="preserve">Mon, 17 Mar 2025 14:43:16 - csongorb</w:t>
-      </w:r>
-      <w:r>
-        <w:br/>
-      </w:r>
-      <w:r>
-        <w:t xml:space="preserve">Added quick Quarto Tutorial.</w:t>
-      </w:r>
-    </w:p>
-    <w:p>
-      <w:pPr>
-        <w:pStyle w:val="BodyText"/>
-      </w:pPr>
-      <w:r>
-        <w:rPr>
-          <w:b/>
-          <w:bCs/>
-        </w:rPr>
-        <w:t xml:space="preserve">Mon, 17 Mar 2025 15:52:46 - csongorb</w:t>
-      </w:r>
-      <w:r>
-        <w:br/>
-      </w:r>
-      <w:r>
-        <w:t xml:space="preserve">Added git-export info, so that we have the same style for all booklets.</w:t>
-      </w:r>
-    </w:p>
-    <w:p>
-      <w:pPr>
-        <w:pStyle w:val="BodyText"/>
-      </w:pPr>
-      <w:r>
-        <w:rPr>
-          <w:b/>
-          <w:bCs/>
-        </w:rPr>
-        <w:t xml:space="preserve">Mon, 17 Mar 2025 19:40:33 - AGooseB</w:t>
-      </w:r>
-      <w:r>
-        <w:br/>
-      </w:r>
-      <w:r>
-        <w:t xml:space="preserve">added commit_log.qmd</w:t>
-      </w:r>
-    </w:p>
-    <w:p>
-      <w:pPr>
-        <w:pStyle w:val="BodyText"/>
-      </w:pPr>
-      <w:r>
-        <w:rPr>
-          <w:b/>
-          <w:bCs/>
-        </w:rPr>
-        <w:t xml:space="preserve">Mon, 17 Mar 2025 19:55:51 - csongorb</w:t>
-      </w:r>
-      <w:r>
-        <w:br/>
-      </w:r>
-      <w:r>
-        <w:t xml:space="preserve">Merged commit messages into the right chapter. Looks better. Still not finished.</w:t>
-      </w:r>
-    </w:p>
-    <w:p>
-      <w:pPr>
-        <w:pStyle w:val="BodyText"/>
-      </w:pPr>
-      <w:r>
-        <w:rPr>
-          <w:b/>
-          <w:bCs/>
-        </w:rPr>
-        <w:t xml:space="preserve">Thu, 20 Mar 2025 17:36:36 - csongorb</w:t>
-      </w:r>
-      <w:r>
-        <w:br/>
-      </w:r>
-      <w:r>
-        <w:t xml:space="preserve">Testing style of commit messages (booklet).</w:t>
-      </w:r>
-    </w:p>
-    <w:p>
-      <w:pPr>
-        <w:pStyle w:val="BodyText"/>
-      </w:pPr>
-      <w:r>
-        <w:rPr>
-          <w:b/>
-          <w:bCs/>
-        </w:rPr>
-        <w:t xml:space="preserve">Thu, 20 Mar 2025 17:37:04 - csongorb</w:t>
-      </w:r>
-      <w:r>
-        <w:br/>
-      </w:r>
-      <w:r>
-        <w:t xml:space="preserve">Adding images to Journal (Phone).</w:t>
-      </w:r>
-    </w:p>
-    <w:p>
-      <w:pPr>
-        <w:pStyle w:val="BodyText"/>
-      </w:pPr>
-      <w:r>
-        <w:rPr>
-          <w:b/>
-          <w:bCs/>
-        </w:rPr>
-        <w:t xml:space="preserve">Thu, 20 Mar 2025 17:48:43 - csongorb</w:t>
-      </w:r>
-      <w:r>
-        <w:br/>
-      </w:r>
-      <w:r>
-        <w:t xml:space="preserve">Messing around with gitignore for Quarto… not exactly sure. We’ll see.</w:t>
-      </w:r>
-    </w:p>
-    <w:p>
-      <w:pPr>
-        <w:pStyle w:val="BodyText"/>
-      </w:pPr>
-      <w:r>
-        <w:rPr>
-          <w:b/>
-          <w:bCs/>
-        </w:rPr>
-        <w:t xml:space="preserve">Thu, 20 Mar 2025 18:02:10 - csongorb</w:t>
-      </w:r>
-      <w:r>
-        <w:br/>
-      </w:r>
-      <w:r>
-        <w:t xml:space="preserve">Using a more proper reference for this project.</w:t>
-      </w:r>
-    </w:p>
-    <w:p>
-      <w:pPr>
-        <w:pStyle w:val="BodyText"/>
-      </w:pPr>
-      <w:r>
-        <w:rPr>
-          <w:b/>
-          <w:bCs/>
-        </w:rPr>
-        <w:t xml:space="preserve">Thu, 20 Mar 2025 18:02:31 - csongorb</w:t>
-      </w:r>
-      <w:r>
-        <w:br/>
-      </w:r>
-      <w:r>
-        <w:t xml:space="preserve">Deleting not needed Quarto cover image.</w:t>
-      </w:r>
-    </w:p>
-    <w:p>
-      <w:pPr>
-        <w:pStyle w:val="BodyText"/>
-      </w:pPr>
-      <w:r>
-        <w:rPr>
-          <w:b/>
-          <w:bCs/>
-        </w:rPr>
-        <w:t xml:space="preserve">Thu, 20 Mar 2025 18:05:44 - csongorb</w:t>
-      </w:r>
-      <w:r>
-        <w:br/>
-      </w:r>
-      <w:r>
-        <w:t xml:space="preserve">Added Quarto project for</w:t>
-      </w:r>
-      <w:r>
-        <w:t xml:space="preserve"> </w:t>
-      </w:r>
-      <w:r>
-        <w:t xml:space="preserve">“Work”</w:t>
+        <w:t xml:space="preserve">This is the</w:t>
+      </w:r>
+      <w:r>
+        <w:t xml:space="preserve"> </w:t>
+      </w:r>
+      <w:r>
+        <w:rPr>
+          <w:i/>
+          <w:iCs/>
+        </w:rPr>
+        <w:t xml:space="preserve">catalogue / curators statement / meta-booklet / process documentation</w:t>
+      </w:r>
+      <w:r>
+        <w:t xml:space="preserve"> </w:t>
+      </w:r>
+      <w:r>
+        <w:t xml:space="preserve">of the exhibition</w:t>
+      </w:r>
+      <w:r>
+        <w:t xml:space="preserve"> </w:t>
+      </w:r>
+      <w:r>
+        <w:rPr>
+          <w:i/>
+          <w:iCs/>
+        </w:rPr>
+        <w:t xml:space="preserve">Pippin Barr x Devolution: It is as if you were…</w:t>
+      </w:r>
+      <w:r>
+        <w:t xml:space="preserve"> </w:t>
+      </w:r>
+      <w:r>
+        <w:t xml:space="preserve">at</w:t>
+      </w:r>
+      <w:r>
+        <w:t xml:space="preserve"> </w:t>
+      </w:r>
+      <w:r>
+        <w:rPr>
+          <w:i/>
+          <w:iCs/>
+        </w:rPr>
+        <w:t xml:space="preserve">A MAZE. / Berlin 2025</w:t>
       </w:r>
       <w:r>
         <w:t xml:space="preserve">.</w:t>
-      </w:r>
-    </w:p>
-    <w:p>
-      <w:pPr>
-        <w:pStyle w:val="BodyText"/>
-      </w:pPr>
-      <w:r>
-        <w:t xml:space="preserve">Happy to see that you can have several Quarto projects in the same repository…</w:t>
-      </w:r>
-    </w:p>
-    <w:p>
-      <w:pPr>
-        <w:pStyle w:val="BodyText"/>
-      </w:pPr>
-      <w:r>
-        <w:rPr>
-          <w:b/>
-          <w:bCs/>
-        </w:rPr>
-        <w:t xml:space="preserve">Thu, 20 Mar 2025 18:09:34 - csongorb</w:t>
-      </w:r>
-      <w:r>
-        <w:br/>
-      </w:r>
-      <w:r>
-        <w:t xml:space="preserve">Added Quarto project for</w:t>
-      </w:r>
-      <w:r>
-        <w:t xml:space="preserve"> </w:t>
-      </w:r>
-      <w:r>
-        <w:t xml:space="preserve">“Love”</w:t>
-      </w:r>
-      <w:r>
-        <w:t xml:space="preserve">.</w:t>
-      </w:r>
-    </w:p>
-    <w:p>
-      <w:pPr>
-        <w:pStyle w:val="BodyText"/>
-      </w:pPr>
-      <w:r>
-        <w:rPr>
-          <w:b/>
-          <w:bCs/>
-        </w:rPr>
-        <w:t xml:space="preserve">Thu, 20 Mar 2025 18:12:53 - csongorb</w:t>
-      </w:r>
-      <w:r>
-        <w:br/>
-      </w:r>
-      <w:r>
-        <w:t xml:space="preserve">Added Quarto project for</w:t>
-      </w:r>
-      <w:r>
-        <w:t xml:space="preserve"> </w:t>
-      </w:r>
-      <w:r>
-        <w:t xml:space="preserve">“Blank”</w:t>
-      </w:r>
-      <w:r>
-        <w:t xml:space="preserve">.</w:t>
-      </w:r>
-    </w:p>
-    <w:p>
-      <w:pPr>
-        <w:pStyle w:val="BodyText"/>
-      </w:pPr>
-      <w:r>
-        <w:rPr>
-          <w:b/>
-          <w:bCs/>
-        </w:rPr>
-        <w:t xml:space="preserve">Thu, 20 Mar 2025 18:14:29 - csongorb</w:t>
-      </w:r>
-      <w:r>
-        <w:br/>
-      </w:r>
-      <w:r>
-        <w:t xml:space="preserve">Added Quarto project for</w:t>
-      </w:r>
-      <w:r>
-        <w:t xml:space="preserve"> </w:t>
-      </w:r>
-      <w:r>
-        <w:t xml:space="preserve">“Growing Stuff”</w:t>
-      </w:r>
-      <w:r>
-        <w:t xml:space="preserve"> </w:t>
-      </w:r>
-      <w:r>
-        <w:t xml:space="preserve">(very much a working title).</w:t>
-      </w:r>
-    </w:p>
-    <w:p>
-      <w:pPr>
-        <w:pStyle w:val="BodyText"/>
-      </w:pPr>
-      <w:r>
-        <w:rPr>
-          <w:b/>
-          <w:bCs/>
-        </w:rPr>
-        <w:t xml:space="preserve">Sat, 22 Mar 2025 10:54:19 - csongorb</w:t>
-      </w:r>
-      <w:r>
-        <w:br/>
-      </w:r>
-      <w:r>
-        <w:t xml:space="preserve">Added first exhibition overview.</w:t>
-      </w:r>
-    </w:p>
-    <w:p>
-      <w:pPr>
-        <w:pStyle w:val="BodyText"/>
-      </w:pPr>
-      <w:r>
-        <w:rPr>
-          <w:b/>
-          <w:bCs/>
-        </w:rPr>
-        <w:t xml:space="preserve">Sat, 22 Mar 2025 14:19:46 - csongorb</w:t>
-      </w:r>
-      <w:r>
-        <w:br/>
-      </w:r>
-      <w:r>
-        <w:t xml:space="preserve">Tiny clarifications, as I need to send this to Jesse.</w:t>
-      </w:r>
-    </w:p>
-    <w:p>
-      <w:pPr>
-        <w:pStyle w:val="BodyText"/>
-      </w:pPr>
-      <w:r>
-        <w:rPr>
-          <w:b/>
-          <w:bCs/>
-        </w:rPr>
-        <w:t xml:space="preserve">Sat, 22 Mar 2025 16:03:51 - csongorb</w:t>
-      </w:r>
-      <w:r>
-        <w:br/>
-      </w:r>
-      <w:r>
-        <w:t xml:space="preserve">Phone booklet: added commit overview.</w:t>
       </w:r>
     </w:p>
     <w:p>
@@ -784,25 +105,28 @@
         </w:numPr>
       </w:pPr>
       <w:r>
-        <w:t xml:space="preserve">more details? better design for sure!</w:t>
-      </w:r>
-    </w:p>
-    <w:p>
-      <w:pPr>
-        <w:pStyle w:val="FirstParagraph"/>
-      </w:pPr>
-      <w:r>
-        <w:rPr>
-          <w:b/>
-          <w:bCs/>
-        </w:rPr>
-        <w:t xml:space="preserve">Sat, 22 Mar 2025 16:04:40 - csongorb</w:t>
-      </w:r>
-      <w:r>
-        <w:br/>
-      </w:r>
-      <w:r>
-        <w:t xml:space="preserve">Added original Why.md.</w:t>
+        <w:t xml:space="preserve">Read…</w:t>
+      </w:r>
+    </w:p>
+    <w:p>
+      <w:pPr>
+        <w:pStyle w:val="Compact"/>
+        <w:numPr>
+          <w:ilvl w:val="0"/>
+          <w:numId w:val="1001"/>
+        </w:numPr>
+      </w:pPr>
+      <w:r>
+        <w:t xml:space="preserve">File Structure…</w:t>
+      </w:r>
+    </w:p>
+    <w:bookmarkStart w:id="20" w:name="pippin-barr-x-devolution"/>
+    <w:p>
+      <w:pPr>
+        <w:pStyle w:val="Heading2"/>
+      </w:pPr>
+      <w:r>
+        <w:t xml:space="preserve">Pippin Barr x Devolution</w:t>
       </w:r>
     </w:p>
     <w:p>
@@ -814,7 +138,468 @@
         </w:numPr>
       </w:pPr>
       <w:r>
-        <w:t xml:space="preserve">merging it into Journal?</w:t>
+        <w:t xml:space="preserve">is it important to assume that somebody checks this without any context?</w:t>
+      </w:r>
+    </w:p>
+    <w:p>
+      <w:pPr>
+        <w:pStyle w:val="Compact"/>
+        <w:numPr>
+          <w:ilvl w:val="0"/>
+          <w:numId w:val="1002"/>
+        </w:numPr>
+      </w:pPr>
+      <w:r>
+        <w:t xml:space="preserve">intro into Devolution</w:t>
+      </w:r>
+    </w:p>
+    <w:p>
+      <w:pPr>
+        <w:pStyle w:val="Compact"/>
+        <w:numPr>
+          <w:ilvl w:val="0"/>
+          <w:numId w:val="1002"/>
+        </w:numPr>
+      </w:pPr>
+      <w:r>
+        <w:t xml:space="preserve">intro into</w:t>
+      </w:r>
+      <w:r>
+        <w:t xml:space="preserve"> </w:t>
+      </w:r>
+      <w:r>
+        <w:rPr>
+          <w:i/>
+          <w:iCs/>
+        </w:rPr>
+        <w:t xml:space="preserve">Pippin Barr x Devolution</w:t>
+      </w:r>
+    </w:p>
+    <w:p>
+      <w:pPr>
+        <w:pStyle w:val="Compact"/>
+        <w:numPr>
+          <w:ilvl w:val="0"/>
+          <w:numId w:val="1002"/>
+        </w:numPr>
+      </w:pPr>
+      <w:r>
+        <w:t xml:space="preserve">link to the repository (QR-Code?)</w:t>
+      </w:r>
+    </w:p>
+    <w:bookmarkEnd w:id="20"/>
+    <w:bookmarkStart w:id="24" w:name="it-is-as-if-you-were"/>
+    <w:p>
+      <w:pPr>
+        <w:pStyle w:val="Heading2"/>
+      </w:pPr>
+      <w:r>
+        <w:t xml:space="preserve">It is as if you were…</w:t>
+      </w:r>
+    </w:p>
+    <w:p>
+      <w:pPr>
+        <w:pStyle w:val="FirstParagraph"/>
+      </w:pPr>
+      <w:r>
+        <w:rPr>
+          <w:i/>
+          <w:iCs/>
+        </w:rPr>
+        <w:t xml:space="preserve">It is as if you were…</w:t>
+      </w:r>
+      <w:r>
+        <w:t xml:space="preserve"> </w:t>
+      </w:r>
+      <w:r>
+        <w:t xml:space="preserve">is a series of games by Pippin Barr…</w:t>
+      </w:r>
+    </w:p>
+    <w:p>
+      <w:pPr>
+        <w:pStyle w:val="SourceCode"/>
+      </w:pPr>
+      <w:r>
+        <w:rPr>
+          <w:rStyle w:val="VerbatimChar"/>
+        </w:rPr>
+        <w:t xml:space="preserve">🌱 It is as if you were/</w:t>
+      </w:r>
+      <w:r>
+        <w:br/>
+      </w:r>
+      <w:r>
+        <w:rPr>
+          <w:rStyle w:val="VerbatimChar"/>
+        </w:rPr>
+        <w:t xml:space="preserve">├── ♟️ playing chess            (2016)/</w:t>
+      </w:r>
+      <w:r>
+        <w:br/>
+      </w:r>
+      <w:r>
+        <w:rPr>
+          <w:rStyle w:val="VerbatimChar"/>
+        </w:rPr>
+        <w:t xml:space="preserve">├── 🖥️ doing work               (2017)/</w:t>
+      </w:r>
+      <w:r>
+        <w:br/>
+      </w:r>
+      <w:r>
+        <w:rPr>
+          <w:rStyle w:val="VerbatimChar"/>
+        </w:rPr>
+        <w:t xml:space="preserve">├── ❤️ making love              (2018)/</w:t>
+      </w:r>
+      <w:r>
+        <w:br/>
+      </w:r>
+      <w:r>
+        <w:rPr>
+          <w:rStyle w:val="VerbatimChar"/>
+        </w:rPr>
+        <w:t xml:space="preserve">├── 📋 doing paperwork          (2022)/</w:t>
+      </w:r>
+      <w:r>
+        <w:br/>
+      </w:r>
+      <w:r>
+        <w:rPr>
+          <w:rStyle w:val="VerbatimChar"/>
+        </w:rPr>
+        <w:t xml:space="preserve">├── ⌨️ playing a text adventure (2024)/</w:t>
+      </w:r>
+      <w:r>
+        <w:br/>
+      </w:r>
+      <w:r>
+        <w:rPr>
+          <w:rStyle w:val="VerbatimChar"/>
+        </w:rPr>
+        <w:t xml:space="preserve">├── 📱 on your phone            (2025)/</w:t>
+      </w:r>
+      <w:r>
+        <w:br/>
+      </w:r>
+      <w:r>
+        <w:rPr>
+          <w:rStyle w:val="VerbatimChar"/>
+        </w:rPr>
+        <w:t xml:space="preserve">└── 🌸</w:t>
+      </w:r>
+    </w:p>
+    <w:p>
+      <w:pPr>
+        <w:pStyle w:val="FirstParagraph"/>
+      </w:pPr>
+      <w:r>
+        <w:t xml:space="preserve">…that helped him to find a traction on the idea of</w:t>
+      </w:r>
+    </w:p>
+    <w:p>
+      <w:pPr>
+        <w:pStyle w:val="BodyText"/>
+      </w:pPr>
+      <w:r>
+        <w:t xml:space="preserve">and has focused on the idea of</w:t>
+      </w:r>
+      <w:r>
+        <w:t xml:space="preserve"> </w:t>
+      </w:r>
+      <w:r>
+        <w:rPr>
+          <w:i/>
+          <w:iCs/>
+        </w:rPr>
+        <w:t xml:space="preserve">Speculative Play</w:t>
+      </w:r>
+      <w:r>
+        <w:t xml:space="preserve">.</w:t>
+      </w:r>
+    </w:p>
+    <w:p>
+      <w:pPr>
+        <w:pStyle w:val="BlockText"/>
+      </w:pPr>
+      <w:r>
+        <w:t xml:space="preserve">100% a series yes! There are some bits in there where I feel like they end up being a bit about distinct things. I think of</w:t>
+      </w:r>
+      <w:r>
+        <w:t xml:space="preserve"> </w:t>
+      </w:r>
+      <w:r>
+        <w:rPr>
+          <w:i/>
+          <w:iCs/>
+        </w:rPr>
+        <w:t xml:space="preserve">Love</w:t>
+      </w:r>
+      <w:r>
+        <w:t xml:space="preserve"> </w:t>
+      </w:r>
+      <w:r>
+        <w:t xml:space="preserve">and</w:t>
+      </w:r>
+      <w:r>
+        <w:t xml:space="preserve"> </w:t>
+      </w:r>
+      <w:r>
+        <w:rPr>
+          <w:i/>
+          <w:iCs/>
+        </w:rPr>
+        <w:t xml:space="preserve">Work</w:t>
+      </w:r>
+      <w:r>
+        <w:t xml:space="preserve"> </w:t>
+      </w:r>
+      <w:r>
+        <w:t xml:space="preserve">as both existing in specific fictional universes where they’re</w:t>
+      </w:r>
+      <w:r>
+        <w:t xml:space="preserve"> </w:t>
+      </w:r>
+      <w:r>
+        <w:t xml:space="preserve">“needed”</w:t>
+      </w:r>
+      <w:r>
+        <w:t xml:space="preserve"> </w:t>
+      </w:r>
+      <w:r>
+        <w:t xml:space="preserve">as a kind of therapeutic intervention into a problem.</w:t>
+      </w:r>
+      <w:r>
+        <w:t xml:space="preserve"> </w:t>
+      </w:r>
+      <w:r>
+        <w:rPr>
+          <w:i/>
+          <w:iCs/>
+        </w:rPr>
+        <w:t xml:space="preserve">Chess</w:t>
+      </w:r>
+      <w:r>
+        <w:t xml:space="preserve"> </w:t>
+      </w:r>
+      <w:r>
+        <w:t xml:space="preserve">didn’t really come from that place, was more of a</w:t>
+      </w:r>
+      <w:r>
+        <w:t xml:space="preserve"> </w:t>
+      </w:r>
+      <w:r>
+        <w:t xml:space="preserve">“wouldn’t it be funny if…”</w:t>
+      </w:r>
+      <w:r>
+        <w:t xml:space="preserve">. And then</w:t>
+      </w:r>
+      <w:r>
+        <w:t xml:space="preserve"> </w:t>
+      </w:r>
+      <w:r>
+        <w:rPr>
+          <w:i/>
+          <w:iCs/>
+        </w:rPr>
+        <w:t xml:space="preserve">Phone</w:t>
+      </w:r>
+      <w:r>
+        <w:t xml:space="preserve"> </w:t>
+      </w:r>
+      <w:r>
+        <w:t xml:space="preserve">is unclear to me right now… I think probably giving it some Speculative Play scaffolding does make a bit of sense, but it feels reactive to exactly</w:t>
+      </w:r>
+      <w:r>
+        <w:t xml:space="preserve"> </w:t>
+      </w:r>
+      <w:r>
+        <w:rPr>
+          <w:i/>
+          <w:iCs/>
+        </w:rPr>
+        <w:t xml:space="preserve">now</w:t>
+      </w:r>
+      <w:r>
+        <w:t xml:space="preserve"> </w:t>
+      </w:r>
+      <w:r>
+        <w:t xml:space="preserve">rather than the future? So I’m not even sure it works out as speculative at all…</w:t>
+      </w:r>
+      <w:r>
+        <w:rPr>
+          <w:rStyle w:val="FootnoteReference"/>
+        </w:rPr>
+        <w:footnoteReference w:id="21"/>
+      </w:r>
+    </w:p>
+    <w:p>
+      <w:pPr>
+        <w:pStyle w:val="FirstParagraph"/>
+      </w:pPr>
+      <w:r>
+        <w:t xml:space="preserve">…and has in parallel invented / worked on</w:t>
+      </w:r>
+      <w:r>
+        <w:t xml:space="preserve"> </w:t>
+      </w:r>
+      <w:r>
+        <w:rPr>
+          <w:i/>
+          <w:iCs/>
+        </w:rPr>
+        <w:t xml:space="preserve">Games as Research</w:t>
+      </w:r>
+      <w:r>
+        <w:t xml:space="preserve">.</w:t>
+      </w:r>
+    </w:p>
+    <w:p>
+      <w:pPr>
+        <w:pStyle w:val="BlockText"/>
+      </w:pPr>
+      <w:r>
+        <w:t xml:space="preserve">I first tried documenting this history in anxious blog entries:</w:t>
+      </w:r>
+      <w:r>
+        <w:t xml:space="preserve"> </w:t>
+      </w:r>
+      <w:r>
+        <w:t xml:space="preserve">“Visions of clipping errors and a million unforeseen bugs crowd my peripheral vision along with the faceless horrors of maybe having forgetting [sic] to uncomment some bit of code”</w:t>
+      </w:r>
+      <w:r>
+        <w:t xml:space="preserve"> </w:t>
+      </w:r>
+      <w:r>
+        <w:t xml:space="preserve">(Barr 2011a). Later, I turned to writing lengthy design reflections in private Evernote journals. These days, the process has become much more sophisticated, and it even has a name. I work with what my colleagues and I call MDM, or the Method for Design Materialization (Khaled, Lessard, and Barr 2018; Khaled and Barr 2023).</w:t>
+      </w:r>
+      <w:r>
+        <w:rPr>
+          <w:rStyle w:val="FootnoteReference"/>
+        </w:rPr>
+        <w:footnoteReference w:id="22"/>
+      </w:r>
+    </w:p>
+    <w:bookmarkEnd w:id="24"/>
+    <w:bookmarkStart w:id="30" w:name="the-stuff-devolutions-are-made-of"/>
+    <w:p>
+      <w:pPr>
+        <w:pStyle w:val="Heading2"/>
+      </w:pPr>
+      <w:r>
+        <w:t xml:space="preserve">The Stuff Devolutions Are Made Of</w:t>
+      </w:r>
+    </w:p>
+    <w:p>
+      <w:pPr>
+        <w:pStyle w:val="BlockText"/>
+      </w:pPr>
+      <w:r>
+        <w:rPr>
+          <w:i/>
+          <w:iCs/>
+        </w:rPr>
+        <w:t xml:space="preserve">Devolution</w:t>
+      </w:r>
+      <w:r>
+        <w:t xml:space="preserve"> </w:t>
+      </w:r>
+      <w:r>
+        <w:t xml:space="preserve">is an ongoing artistic and/or design research project aimed at understanding and dissecting the process of game development, encountering new characteristics and features with each new iteration. Historically,</w:t>
+      </w:r>
+      <w:r>
+        <w:t xml:space="preserve"> </w:t>
+      </w:r>
+      <w:r>
+        <w:rPr>
+          <w:i/>
+          <w:iCs/>
+        </w:rPr>
+        <w:t xml:space="preserve">Devolution</w:t>
+      </w:r>
+      <w:r>
+        <w:t xml:space="preserve"> </w:t>
+      </w:r>
+      <w:r>
+        <w:t xml:space="preserve">began as an exhibition of the development process of selected games. The core of each exhibition is a visual timeline of around 6 to 8 playable versions of a game, often including prototypes, in-between or afterrelease states, and dead branches, accompanied by contextual information, developer tours, talks, and discussions. Visitors can explore the timeline and development histories of the games by comparing versions to each other and find interesting aspects on their own.</w:t>
+      </w:r>
+      <w:r>
+        <w:rPr>
+          <w:rStyle w:val="FootnoteReference"/>
+        </w:rPr>
+        <w:footnoteReference w:id="25"/>
+      </w:r>
+    </w:p>
+    <w:p>
+      <w:pPr>
+        <w:pStyle w:val="BlockText"/>
+      </w:pPr>
+      <w:r>
+        <w:t xml:space="preserve">For the player… well I continue to like the idea that the game itself (and this series and many of my things) are a kind of vehicle for research by the player at a more controlled level. You play this game and you are, yourself, investigating the nature of shadows in Unity, encouraged to think about and focus on them.</w:t>
+      </w:r>
+      <w:r>
+        <w:rPr>
+          <w:rStyle w:val="FootnoteReference"/>
+        </w:rPr>
+        <w:footnoteReference w:id="26"/>
+      </w:r>
+    </w:p>
+    <w:p>
+      <w:pPr>
+        <w:pStyle w:val="BlockText"/>
+      </w:pPr>
+      <w:r>
+        <w:t xml:space="preserve">Rather, most of the design work takes place in conversation with stuff. […] When you’re listening, the stuff games are made of is not quiet, not transparent, and not just there to be used. It’s a close companion, offering up its own ideas about game design all along the way.</w:t>
+      </w:r>
+      <w:r>
+        <w:rPr>
+          <w:rStyle w:val="FootnoteReference"/>
+        </w:rPr>
+        <w:footnoteReference w:id="28"/>
+      </w:r>
+    </w:p>
+    <w:p>
+      <w:pPr>
+        <w:pStyle w:val="BlockText"/>
+      </w:pPr>
+      <w:r>
+        <w:t xml:space="preserve">If the stuff isn’t going to shout, we’ll have to lean in. To make the results accessible, we’ll need ways to explicitly document such design work. It has long been a goal of mine to present a completed video game together with the design history of how it came to be.</w:t>
+      </w:r>
+      <w:r>
+        <w:rPr>
+          <w:rStyle w:val="FootnoteReference"/>
+        </w:rPr>
+        <w:footnoteReference w:id="29"/>
+      </w:r>
+    </w:p>
+    <w:bookmarkEnd w:id="30"/>
+    <w:bookmarkEnd w:id="31"/>
+    <w:bookmarkStart w:id="34" w:name="sec-commits"/>
+    <w:p>
+      <w:pPr>
+        <w:pStyle w:val="Heading1"/>
+      </w:pPr>
+      <w:r>
+        <w:t xml:space="preserve">Commit Messages</w:t>
+      </w:r>
+    </w:p>
+    <w:bookmarkStart w:id="32" w:name="overview"/>
+    <w:p>
+      <w:pPr>
+        <w:pStyle w:val="Heading2"/>
+      </w:pPr>
+      <w:r>
+        <w:t xml:space="preserve">Overview</w:t>
+      </w:r>
+    </w:p>
+    <w:bookmarkEnd w:id="32"/>
+    <w:bookmarkStart w:id="33" w:name="messages"/>
+    <w:p>
+      <w:pPr>
+        <w:pStyle w:val="Heading2"/>
+      </w:pPr>
+      <w:r>
+        <w:t xml:space="preserve">Messages</w:t>
       </w:r>
     </w:p>
     <w:p>
@@ -826,13 +611,13 @@
           <w:b/>
           <w:bCs/>
         </w:rPr>
-        <w:t xml:space="preserve">Sat, 22 Mar 2025 16:52:47 - csongorb</w:t>
-      </w:r>
-      <w:r>
-        <w:br/>
-      </w:r>
-      <w:r>
-        <w:t xml:space="preserve">Added some original todo files. Updated booklet todos (inspired by?).</w:t>
+        <w:t xml:space="preserve">Wed, 08 Jan 2025 14:46:04 - csongorb</w:t>
+      </w:r>
+      <w:r>
+        <w:br/>
+      </w:r>
+      <w:r>
+        <w:t xml:space="preserve">I guess we need to start it somewhere…</w:t>
       </w:r>
     </w:p>
     <w:p>
@@ -844,13 +629,13 @@
           <w:b/>
           <w:bCs/>
         </w:rPr>
-        <w:t xml:space="preserve">Sat, 22 Mar 2025 18:00:30 - csongorb</w:t>
-      </w:r>
-      <w:r>
-        <w:br/>
-      </w:r>
-      <w:r>
-        <w:t xml:space="preserve">Phone booklet: added original press release.</w:t>
+        <w:t xml:space="preserve">Wed, 08 Jan 2025 12:38:30 - pippinbarr</w:t>
+      </w:r>
+      <w:r>
+        <w:br/>
+      </w:r>
+      <w:r>
+        <w:t xml:space="preserve">Dialogue: Pippin</w:t>
       </w:r>
     </w:p>
     <w:p>
@@ -862,13 +647,13 @@
           <w:b/>
           <w:bCs/>
         </w:rPr>
-        <w:t xml:space="preserve">Mon, 24 Mar 2025 16:42:24 - AGooseB</w:t>
-      </w:r>
-      <w:r>
-        <w:br/>
-      </w:r>
-      <w:r>
-        <w:t xml:space="preserve">Added instructions for Git log extract</w:t>
+        <w:t xml:space="preserve">Thu, 09 Jan 2025 16:28:40 - csongorb</w:t>
+      </w:r>
+      <w:r>
+        <w:br/>
+      </w:r>
+      <w:r>
+        <w:t xml:space="preserve">Running…</w:t>
       </w:r>
     </w:p>
     <w:p>
@@ -880,13 +665,13 @@
           <w:b/>
           <w:bCs/>
         </w:rPr>
-        <w:t xml:space="preserve">Thu, 27 Mar 2025 16:03:20 - AGooseB</w:t>
-      </w:r>
-      <w:r>
-        <w:br/>
-      </w:r>
-      <w:r>
-        <w:t xml:space="preserve">added commit log for work booklet</w:t>
+        <w:t xml:space="preserve">Fri, 10 Jan 2025 10:00:36 - pippinbarr</w:t>
+      </w:r>
+      <w:r>
+        <w:br/>
+      </w:r>
+      <w:r>
+        <w:t xml:space="preserve">Dialogue: Pippin replies too soon</w:t>
       </w:r>
     </w:p>
     <w:p>
@@ -898,13 +683,13 @@
           <w:b/>
           <w:bCs/>
         </w:rPr>
-        <w:t xml:space="preserve">Thu, 27 Mar 2025 16:06:04 - AGooseB</w:t>
-      </w:r>
-      <w:r>
-        <w:br/>
-      </w:r>
-      <w:r>
-        <w:t xml:space="preserve">added commit log booklet love</w:t>
+        <w:t xml:space="preserve">Fri, 10 Jan 2025 16:57:59 - csongorb</w:t>
+      </w:r>
+      <w:r>
+        <w:br/>
+      </w:r>
+      <w:r>
+        <w:t xml:space="preserve">Sorting thoughts.</w:t>
       </w:r>
     </w:p>
     <w:p>
@@ -916,13 +701,13 @@
           <w:b/>
           <w:bCs/>
         </w:rPr>
-        <w:t xml:space="preserve">Fri, 28 Mar 2025 11:41:19 - AGooseB</w:t>
-      </w:r>
-      <w:r>
-        <w:br/>
-      </w:r>
-      <w:r>
-        <w:t xml:space="preserve">Updated commit_log.qmd work</w:t>
+        <w:t xml:space="preserve">Fri, 10 Jan 2025 16:59:36 - csongorb</w:t>
+      </w:r>
+      <w:r>
+        <w:br/>
+      </w:r>
+      <w:r>
+        <w:t xml:space="preserve">Is this allowed?</w:t>
       </w:r>
     </w:p>
     <w:p>
@@ -934,13 +719,13 @@
           <w:b/>
           <w:bCs/>
         </w:rPr>
-        <w:t xml:space="preserve">Fri, 28 Mar 2025 11:47:54 - AGooseB</w:t>
-      </w:r>
-      <w:r>
-        <w:br/>
-      </w:r>
-      <w:r>
-        <w:t xml:space="preserve">Updated commit_log.qmd love</w:t>
+        <w:t xml:space="preserve">Fri, 10 Jan 2025 17:19:58 - csongorb</w:t>
+      </w:r>
+      <w:r>
+        <w:br/>
+      </w:r>
+      <w:r>
+        <w:t xml:space="preserve">Parallel thinking.</w:t>
       </w:r>
     </w:p>
     <w:p>
@@ -952,13 +737,13 @@
           <w:b/>
           <w:bCs/>
         </w:rPr>
-        <w:t xml:space="preserve">Fri, 28 Mar 2025 11:56:30 - AGooseB</w:t>
-      </w:r>
-      <w:r>
-        <w:br/>
-      </w:r>
-      <w:r>
-        <w:t xml:space="preserve">Updated commit_log.qmd phone</w:t>
+        <w:t xml:space="preserve">Fri, 10 Jan 2025 17:32:56 - csongorb</w:t>
+      </w:r>
+      <w:r>
+        <w:br/>
+      </w:r>
+      <w:r>
+        <w:t xml:space="preserve">Why is this bothering me so much?</w:t>
       </w:r>
     </w:p>
     <w:p>
@@ -970,13 +755,13 @@
           <w:b/>
           <w:bCs/>
         </w:rPr>
-        <w:t xml:space="preserve">Fri, 28 Mar 2025 12:06:57 - AGooseB</w:t>
-      </w:r>
-      <w:r>
-        <w:br/>
-      </w:r>
-      <w:r>
-        <w:t xml:space="preserve">added commits over time .pngs</w:t>
+        <w:t xml:space="preserve">Mon, 13 Jan 2025 14:45:44 - pippinbarr</w:t>
+      </w:r>
+      <w:r>
+        <w:br/>
+      </w:r>
+      <w:r>
+        <w:t xml:space="preserve">Pippin: Great minds</w:t>
       </w:r>
     </w:p>
     <w:p>
@@ -988,13 +773,13 @@
           <w:b/>
           <w:bCs/>
         </w:rPr>
-        <w:t xml:space="preserve">Fri, 28 Mar 2025 12:24:22 - AGooseB</w:t>
-      </w:r>
-      <w:r>
-        <w:br/>
-      </w:r>
-      <w:r>
-        <w:t xml:space="preserve">added to-do.md of work and love</w:t>
+        <w:t xml:space="preserve">Tue, 21 Jan 2025 07:20:31 - csongorb</w:t>
+      </w:r>
+      <w:r>
+        <w:br/>
+      </w:r>
+      <w:r>
+        <w:t xml:space="preserve">Serial?</w:t>
       </w:r>
     </w:p>
     <w:p>
@@ -1006,13 +791,13 @@
           <w:b/>
           <w:bCs/>
         </w:rPr>
-        <w:t xml:space="preserve">Fri, 28 Mar 2025 12:51:20 - csongorb</w:t>
-      </w:r>
-      <w:r>
-        <w:br/>
-      </w:r>
-      <w:r>
-        <w:t xml:space="preserve">Merged commit-logs into the booklet (Phone).</w:t>
+        <w:t xml:space="preserve">Fri, 24 Jan 2025 22:11:32 - csongorb</w:t>
+      </w:r>
+      <w:r>
+        <w:br/>
+      </w:r>
+      <w:r>
+        <w:t xml:space="preserve">Devolutionizer?</w:t>
       </w:r>
     </w:p>
     <w:p>
@@ -1024,13 +809,13 @@
           <w:b/>
           <w:bCs/>
         </w:rPr>
-        <w:t xml:space="preserve">Fri, 28 Mar 2025 14:12:14 - csongorb</w:t>
-      </w:r>
-      <w:r>
-        <w:br/>
-      </w:r>
-      <w:r>
-        <w:t xml:space="preserve">Big update on Phone, solid structure, not finished graphs, not finished intro, etc.</w:t>
+        <w:t xml:space="preserve">Sat, 01 Feb 2025 16:52:50 - csongorb</w:t>
+      </w:r>
+      <w:r>
+        <w:br/>
+      </w:r>
+      <w:r>
+        <w:t xml:space="preserve">Two in one.</w:t>
       </w:r>
     </w:p>
     <w:p>
@@ -1042,13 +827,13 @@
           <w:b/>
           <w:bCs/>
         </w:rPr>
-        <w:t xml:space="preserve">Fri, 28 Mar 2025 15:59:19 - csongorb</w:t>
-      </w:r>
-      <w:r>
-        <w:br/>
-      </w:r>
-      <w:r>
-        <w:t xml:space="preserve">Love: Added Journal to booklet (incl. original file).</w:t>
+        <w:t xml:space="preserve">Thu, 13 Feb 2025 16:58:11 - pippinbarr</w:t>
+      </w:r>
+      <w:r>
+        <w:br/>
+      </w:r>
+      <w:r>
+        <w:t xml:space="preserve">Pippin: ≡ƒÿ¼</w:t>
       </w:r>
     </w:p>
     <w:p>
@@ -1060,13 +845,13 @@
           <w:b/>
           <w:bCs/>
         </w:rPr>
-        <w:t xml:space="preserve">Fri, 28 Mar 2025 16:07:19 - csongorb</w:t>
-      </w:r>
-      <w:r>
-        <w:br/>
-      </w:r>
-      <w:r>
-        <w:t xml:space="preserve">Added manifesto &amp; related work (Love); some general booklet settings.</w:t>
+        <w:t xml:space="preserve">Tue, 18 Feb 2025 16:33:50 - pippinbarr</w:t>
+      </w:r>
+      <w:r>
+        <w:br/>
+      </w:r>
+      <w:r>
+        <w:t xml:space="preserve">Pippin: ≡ƒÆ¬</w:t>
       </w:r>
     </w:p>
     <w:p>
@@ -1078,13 +863,13 @@
           <w:b/>
           <w:bCs/>
         </w:rPr>
-        <w:t xml:space="preserve">Fri, 28 Mar 2025 16:18:54 - csongorb</w:t>
-      </w:r>
-      <w:r>
-        <w:br/>
-      </w:r>
-      <w:r>
-        <w:t xml:space="preserve">Love: added commits (formatting still TBD).</w:t>
+        <w:t xml:space="preserve">Mon, 03 Mar 2025 12:27:49 - csongorb</w:t>
+      </w:r>
+      <w:r>
+        <w:br/>
+      </w:r>
+      <w:r>
+        <w:t xml:space="preserve">Open World.</w:t>
       </w:r>
     </w:p>
     <w:p>
@@ -1096,13 +881,13 @@
           <w:b/>
           <w:bCs/>
         </w:rPr>
-        <w:t xml:space="preserve">Fri, 28 Mar 2025 17:07:11 - csongorb</w:t>
-      </w:r>
-      <w:r>
-        <w:br/>
-      </w:r>
-      <w:r>
-        <w:t xml:space="preserve">Love booklet: added to-do (history missing).</w:t>
+        <w:t xml:space="preserve">Wed, 05 Mar 2025 23:23:50 - csongorb</w:t>
+      </w:r>
+      <w:r>
+        <w:br/>
+      </w:r>
+      <w:r>
+        <w:t xml:space="preserve">Explosion!</w:t>
       </w:r>
     </w:p>
     <w:p>
@@ -1114,13 +899,13 @@
           <w:b/>
           <w:bCs/>
         </w:rPr>
-        <w:t xml:space="preserve">Fri, 28 Mar 2025 19:57:09 - csongorb</w:t>
-      </w:r>
-      <w:r>
-        <w:br/>
-      </w:r>
-      <w:r>
-        <w:t xml:space="preserve">Work: finally, first version of the booklet, yeah. Far from finished.</w:t>
+        <w:t xml:space="preserve">Thu, 06 Mar 2025 13:23:59 - pippinbarr</w:t>
+      </w:r>
+      <w:r>
+        <w:br/>
+      </w:r>
+      <w:r>
+        <w:t xml:space="preserve">Pippin: ≡ƒñí</w:t>
       </w:r>
     </w:p>
     <w:p>
@@ -1132,13 +917,13 @@
           <w:b/>
           <w:bCs/>
         </w:rPr>
-        <w:t xml:space="preserve">Fri, 28 Mar 2025 16:42:51 - pippinbarr</w:t>
-      </w:r>
-      <w:r>
-        <w:br/>
-      </w:r>
-      <w:r>
-        <w:t xml:space="preserve">Dialogue/Onstage/Booklets: Pippin Strikes Back</w:t>
+        <w:t xml:space="preserve">Mon, 10 Mar 2025 14:32:09 - csongorb</w:t>
+      </w:r>
+      <w:r>
+        <w:br/>
+      </w:r>
+      <w:r>
+        <w:t xml:space="preserve">Letter to Jesse regarding style &amp; printing &amp; booklets.</w:t>
       </w:r>
     </w:p>
     <w:p>
@@ -1150,13 +935,366 @@
           <w:b/>
           <w:bCs/>
         </w:rPr>
-        <w:t xml:space="preserve">Sun, 30 Mar 2025 21:20:21 - csongorb</w:t>
-      </w:r>
-      <w:r>
-        <w:br/>
-      </w:r>
-      <w:r>
-        <w:t xml:space="preserve">Added info to phone</w:t>
+        <w:t xml:space="preserve">Sun, 16 Mar 2025 20:09:11 - csongorb</w:t>
+      </w:r>
+      <w:r>
+        <w:br/>
+      </w:r>
+      <w:r>
+        <w:t xml:space="preserve">ΓÿÇ∩╕Å</w:t>
+      </w:r>
+    </w:p>
+    <w:p>
+      <w:pPr>
+        <w:pStyle w:val="BodyText"/>
+      </w:pPr>
+      <w:r>
+        <w:rPr>
+          <w:b/>
+          <w:bCs/>
+        </w:rPr>
+        <w:t xml:space="preserve">Mon, 17 Mar 2025 14:30:02 - csongorb</w:t>
+      </w:r>
+      <w:r>
+        <w:br/>
+      </w:r>
+      <w:r>
+        <w:t xml:space="preserve">Adding booklet-test with Quarto, incl. Journal. Tutorial is missing.</w:t>
+      </w:r>
+    </w:p>
+    <w:p>
+      <w:pPr>
+        <w:pStyle w:val="BodyText"/>
+      </w:pPr>
+      <w:r>
+        <w:rPr>
+          <w:b/>
+          <w:bCs/>
+        </w:rPr>
+        <w:t xml:space="preserve">Mon, 17 Mar 2025 14:43:16 - csongorb</w:t>
+      </w:r>
+      <w:r>
+        <w:br/>
+      </w:r>
+      <w:r>
+        <w:t xml:space="preserve">Added quick Quarto Tutorial.</w:t>
+      </w:r>
+    </w:p>
+    <w:p>
+      <w:pPr>
+        <w:pStyle w:val="BodyText"/>
+      </w:pPr>
+      <w:r>
+        <w:rPr>
+          <w:b/>
+          <w:bCs/>
+        </w:rPr>
+        <w:t xml:space="preserve">Mon, 17 Mar 2025 15:52:46 - csongorb</w:t>
+      </w:r>
+      <w:r>
+        <w:br/>
+      </w:r>
+      <w:r>
+        <w:t xml:space="preserve">Added git-export info, so that we have the same style for all booklets.</w:t>
+      </w:r>
+    </w:p>
+    <w:p>
+      <w:pPr>
+        <w:pStyle w:val="BodyText"/>
+      </w:pPr>
+      <w:r>
+        <w:rPr>
+          <w:b/>
+          <w:bCs/>
+        </w:rPr>
+        <w:t xml:space="preserve">Mon, 17 Mar 2025 19:40:33 - AGooseB</w:t>
+      </w:r>
+      <w:r>
+        <w:br/>
+      </w:r>
+      <w:r>
+        <w:t xml:space="preserve">added commit_log.qmd</w:t>
+      </w:r>
+    </w:p>
+    <w:p>
+      <w:pPr>
+        <w:pStyle w:val="BodyText"/>
+      </w:pPr>
+      <w:r>
+        <w:rPr>
+          <w:b/>
+          <w:bCs/>
+        </w:rPr>
+        <w:t xml:space="preserve">Mon, 17 Mar 2025 19:55:51 - csongorb</w:t>
+      </w:r>
+      <w:r>
+        <w:br/>
+      </w:r>
+      <w:r>
+        <w:t xml:space="preserve">Merged commit messages into the right chapter. Looks better. Still not finished.</w:t>
+      </w:r>
+    </w:p>
+    <w:p>
+      <w:pPr>
+        <w:pStyle w:val="BodyText"/>
+      </w:pPr>
+      <w:r>
+        <w:rPr>
+          <w:b/>
+          <w:bCs/>
+        </w:rPr>
+        <w:t xml:space="preserve">Thu, 20 Mar 2025 17:36:36 - csongorb</w:t>
+      </w:r>
+      <w:r>
+        <w:br/>
+      </w:r>
+      <w:r>
+        <w:t xml:space="preserve">Testing style of commit messages (booklet).</w:t>
+      </w:r>
+    </w:p>
+    <w:p>
+      <w:pPr>
+        <w:pStyle w:val="BodyText"/>
+      </w:pPr>
+      <w:r>
+        <w:rPr>
+          <w:b/>
+          <w:bCs/>
+        </w:rPr>
+        <w:t xml:space="preserve">Thu, 20 Mar 2025 17:37:04 - csongorb</w:t>
+      </w:r>
+      <w:r>
+        <w:br/>
+      </w:r>
+      <w:r>
+        <w:t xml:space="preserve">Adding images to Journal (Phone).</w:t>
+      </w:r>
+    </w:p>
+    <w:p>
+      <w:pPr>
+        <w:pStyle w:val="BodyText"/>
+      </w:pPr>
+      <w:r>
+        <w:rPr>
+          <w:b/>
+          <w:bCs/>
+        </w:rPr>
+        <w:t xml:space="preserve">Thu, 20 Mar 2025 17:48:43 - csongorb</w:t>
+      </w:r>
+      <w:r>
+        <w:br/>
+      </w:r>
+      <w:r>
+        <w:t xml:space="preserve">Messing around with gitignore for Quarto… not exactly sure. We’ll see.</w:t>
+      </w:r>
+    </w:p>
+    <w:p>
+      <w:pPr>
+        <w:pStyle w:val="BodyText"/>
+      </w:pPr>
+      <w:r>
+        <w:rPr>
+          <w:b/>
+          <w:bCs/>
+        </w:rPr>
+        <w:t xml:space="preserve">Thu, 20 Mar 2025 18:02:10 - csongorb</w:t>
+      </w:r>
+      <w:r>
+        <w:br/>
+      </w:r>
+      <w:r>
+        <w:t xml:space="preserve">Using a more proper reference for this project.</w:t>
+      </w:r>
+    </w:p>
+    <w:p>
+      <w:pPr>
+        <w:pStyle w:val="BodyText"/>
+      </w:pPr>
+      <w:r>
+        <w:rPr>
+          <w:b/>
+          <w:bCs/>
+        </w:rPr>
+        <w:t xml:space="preserve">Thu, 20 Mar 2025 18:02:31 - csongorb</w:t>
+      </w:r>
+      <w:r>
+        <w:br/>
+      </w:r>
+      <w:r>
+        <w:t xml:space="preserve">Deleting not needed Quarto cover image.</w:t>
+      </w:r>
+    </w:p>
+    <w:p>
+      <w:pPr>
+        <w:pStyle w:val="BodyText"/>
+      </w:pPr>
+      <w:r>
+        <w:rPr>
+          <w:b/>
+          <w:bCs/>
+        </w:rPr>
+        <w:t xml:space="preserve">Thu, 20 Mar 2025 18:05:44 - csongorb</w:t>
+      </w:r>
+      <w:r>
+        <w:br/>
+      </w:r>
+      <w:r>
+        <w:t xml:space="preserve">Added Quarto project for</w:t>
+      </w:r>
+      <w:r>
+        <w:t xml:space="preserve"> </w:t>
+      </w:r>
+      <w:r>
+        <w:t xml:space="preserve">“Work”</w:t>
+      </w:r>
+      <w:r>
+        <w:t xml:space="preserve">.</w:t>
+      </w:r>
+    </w:p>
+    <w:p>
+      <w:pPr>
+        <w:pStyle w:val="BodyText"/>
+      </w:pPr>
+      <w:r>
+        <w:t xml:space="preserve">Happy to see that you can have several Quarto projects in the same repository…</w:t>
+      </w:r>
+    </w:p>
+    <w:p>
+      <w:pPr>
+        <w:pStyle w:val="BodyText"/>
+      </w:pPr>
+      <w:r>
+        <w:rPr>
+          <w:b/>
+          <w:bCs/>
+        </w:rPr>
+        <w:t xml:space="preserve">Thu, 20 Mar 2025 18:09:34 - csongorb</w:t>
+      </w:r>
+      <w:r>
+        <w:br/>
+      </w:r>
+      <w:r>
+        <w:t xml:space="preserve">Added Quarto project for</w:t>
+      </w:r>
+      <w:r>
+        <w:t xml:space="preserve"> </w:t>
+      </w:r>
+      <w:r>
+        <w:t xml:space="preserve">“Love”</w:t>
+      </w:r>
+      <w:r>
+        <w:t xml:space="preserve">.</w:t>
+      </w:r>
+    </w:p>
+    <w:p>
+      <w:pPr>
+        <w:pStyle w:val="BodyText"/>
+      </w:pPr>
+      <w:r>
+        <w:rPr>
+          <w:b/>
+          <w:bCs/>
+        </w:rPr>
+        <w:t xml:space="preserve">Thu, 20 Mar 2025 18:12:53 - csongorb</w:t>
+      </w:r>
+      <w:r>
+        <w:br/>
+      </w:r>
+      <w:r>
+        <w:t xml:space="preserve">Added Quarto project for</w:t>
+      </w:r>
+      <w:r>
+        <w:t xml:space="preserve"> </w:t>
+      </w:r>
+      <w:r>
+        <w:t xml:space="preserve">“Blank”</w:t>
+      </w:r>
+      <w:r>
+        <w:t xml:space="preserve">.</w:t>
+      </w:r>
+    </w:p>
+    <w:p>
+      <w:pPr>
+        <w:pStyle w:val="BodyText"/>
+      </w:pPr>
+      <w:r>
+        <w:rPr>
+          <w:b/>
+          <w:bCs/>
+        </w:rPr>
+        <w:t xml:space="preserve">Thu, 20 Mar 2025 18:14:29 - csongorb</w:t>
+      </w:r>
+      <w:r>
+        <w:br/>
+      </w:r>
+      <w:r>
+        <w:t xml:space="preserve">Added Quarto project for</w:t>
+      </w:r>
+      <w:r>
+        <w:t xml:space="preserve"> </w:t>
+      </w:r>
+      <w:r>
+        <w:t xml:space="preserve">“Growing Stuff”</w:t>
+      </w:r>
+      <w:r>
+        <w:t xml:space="preserve"> </w:t>
+      </w:r>
+      <w:r>
+        <w:t xml:space="preserve">(very much a working title).</w:t>
+      </w:r>
+    </w:p>
+    <w:p>
+      <w:pPr>
+        <w:pStyle w:val="BodyText"/>
+      </w:pPr>
+      <w:r>
+        <w:rPr>
+          <w:b/>
+          <w:bCs/>
+        </w:rPr>
+        <w:t xml:space="preserve">Sat, 22 Mar 2025 10:54:19 - csongorb</w:t>
+      </w:r>
+      <w:r>
+        <w:br/>
+      </w:r>
+      <w:r>
+        <w:t xml:space="preserve">Added first exhibition overview.</w:t>
+      </w:r>
+    </w:p>
+    <w:p>
+      <w:pPr>
+        <w:pStyle w:val="BodyText"/>
+      </w:pPr>
+      <w:r>
+        <w:rPr>
+          <w:b/>
+          <w:bCs/>
+        </w:rPr>
+        <w:t xml:space="preserve">Sat, 22 Mar 2025 14:19:46 - csongorb</w:t>
+      </w:r>
+      <w:r>
+        <w:br/>
+      </w:r>
+      <w:r>
+        <w:t xml:space="preserve">Tiny clarifications, as I need to send this to Jesse.</w:t>
+      </w:r>
+    </w:p>
+    <w:p>
+      <w:pPr>
+        <w:pStyle w:val="BodyText"/>
+      </w:pPr>
+      <w:r>
+        <w:rPr>
+          <w:b/>
+          <w:bCs/>
+        </w:rPr>
+        <w:t xml:space="preserve">Sat, 22 Mar 2025 16:03:51 - csongorb</w:t>
+      </w:r>
+      <w:r>
+        <w:br/>
+      </w:r>
+      <w:r>
+        <w:t xml:space="preserve">Phone booklet: added commit overview.</w:t>
       </w:r>
     </w:p>
     <w:p>
@@ -1168,19 +1306,7 @@
         </w:numPr>
       </w:pPr>
       <w:r>
-        <w:t xml:space="preserve">synchronizing the structures between booklets</w:t>
-      </w:r>
-    </w:p>
-    <w:p>
-      <w:pPr>
-        <w:pStyle w:val="Compact"/>
-        <w:numPr>
-          <w:ilvl w:val="0"/>
-          <w:numId w:val="1003"/>
-        </w:numPr>
-      </w:pPr>
-      <w:r>
-        <w:t xml:space="preserve">beginning of the booklets still not clear</w:t>
+        <w:t xml:space="preserve">more details? better design for sure!</w:t>
       </w:r>
     </w:p>
     <w:p>
@@ -1192,31 +1318,13 @@
           <w:b/>
           <w:bCs/>
         </w:rPr>
-        <w:t xml:space="preserve">Sun, 30 Mar 2025 21:22:03 - csongorb</w:t>
-      </w:r>
-      <w:r>
-        <w:br/>
-      </w:r>
-      <w:r>
-        <w:t xml:space="preserve">Added some first rough versions of the 3 main booklets (PDF &amp; docx).</w:t>
-      </w:r>
-    </w:p>
-    <w:p>
-      <w:pPr>
-        <w:pStyle w:val="BodyText"/>
-      </w:pPr>
-      <w:r>
-        <w:rPr>
-          <w:b/>
-          <w:bCs/>
-        </w:rPr>
-        <w:t xml:space="preserve">Sun, 30 Mar 2025 22:49:54 - csongorb</w:t>
-      </w:r>
-      <w:r>
-        <w:br/>
-      </w:r>
-      <w:r>
-        <w:t xml:space="preserve">Added booklet for Chess / Paperwork / Text Adventure.</w:t>
+        <w:t xml:space="preserve">Sat, 22 Mar 2025 16:04:40 - csongorb</w:t>
+      </w:r>
+      <w:r>
+        <w:br/>
+      </w:r>
+      <w:r>
+        <w:t xml:space="preserve">Added original Why.md.</w:t>
       </w:r>
     </w:p>
     <w:p>
@@ -1228,7 +1336,349 @@
         </w:numPr>
       </w:pPr>
       <w:r>
-        <w:t xml:space="preserve">Not sure if having them all in one booklet is a gooooood idea. Maybe a separation would be good? But some of them would be really small…</w:t>
+        <w:t xml:space="preserve">merging it into Journal?</w:t>
+      </w:r>
+    </w:p>
+    <w:p>
+      <w:pPr>
+        <w:pStyle w:val="FirstParagraph"/>
+      </w:pPr>
+      <w:r>
+        <w:rPr>
+          <w:b/>
+          <w:bCs/>
+        </w:rPr>
+        <w:t xml:space="preserve">Sat, 22 Mar 2025 16:52:47 - csongorb</w:t>
+      </w:r>
+      <w:r>
+        <w:br/>
+      </w:r>
+      <w:r>
+        <w:t xml:space="preserve">Added some original todo files. Updated booklet todos (inspired by?).</w:t>
+      </w:r>
+    </w:p>
+    <w:p>
+      <w:pPr>
+        <w:pStyle w:val="BodyText"/>
+      </w:pPr>
+      <w:r>
+        <w:rPr>
+          <w:b/>
+          <w:bCs/>
+        </w:rPr>
+        <w:t xml:space="preserve">Sat, 22 Mar 2025 18:00:30 - csongorb</w:t>
+      </w:r>
+      <w:r>
+        <w:br/>
+      </w:r>
+      <w:r>
+        <w:t xml:space="preserve">Phone booklet: added original press release.</w:t>
+      </w:r>
+    </w:p>
+    <w:p>
+      <w:pPr>
+        <w:pStyle w:val="BodyText"/>
+      </w:pPr>
+      <w:r>
+        <w:rPr>
+          <w:b/>
+          <w:bCs/>
+        </w:rPr>
+        <w:t xml:space="preserve">Mon, 24 Mar 2025 16:42:24 - AGooseB</w:t>
+      </w:r>
+      <w:r>
+        <w:br/>
+      </w:r>
+      <w:r>
+        <w:t xml:space="preserve">Added instructions for Git log extract</w:t>
+      </w:r>
+    </w:p>
+    <w:p>
+      <w:pPr>
+        <w:pStyle w:val="BodyText"/>
+      </w:pPr>
+      <w:r>
+        <w:rPr>
+          <w:b/>
+          <w:bCs/>
+        </w:rPr>
+        <w:t xml:space="preserve">Thu, 27 Mar 2025 16:03:20 - AGooseB</w:t>
+      </w:r>
+      <w:r>
+        <w:br/>
+      </w:r>
+      <w:r>
+        <w:t xml:space="preserve">added commit log for work booklet</w:t>
+      </w:r>
+    </w:p>
+    <w:p>
+      <w:pPr>
+        <w:pStyle w:val="BodyText"/>
+      </w:pPr>
+      <w:r>
+        <w:rPr>
+          <w:b/>
+          <w:bCs/>
+        </w:rPr>
+        <w:t xml:space="preserve">Thu, 27 Mar 2025 16:06:04 - AGooseB</w:t>
+      </w:r>
+      <w:r>
+        <w:br/>
+      </w:r>
+      <w:r>
+        <w:t xml:space="preserve">added commit log booklet love</w:t>
+      </w:r>
+    </w:p>
+    <w:p>
+      <w:pPr>
+        <w:pStyle w:val="BodyText"/>
+      </w:pPr>
+      <w:r>
+        <w:rPr>
+          <w:b/>
+          <w:bCs/>
+        </w:rPr>
+        <w:t xml:space="preserve">Fri, 28 Mar 2025 11:41:19 - AGooseB</w:t>
+      </w:r>
+      <w:r>
+        <w:br/>
+      </w:r>
+      <w:r>
+        <w:t xml:space="preserve">Updated commit_log.qmd work</w:t>
+      </w:r>
+    </w:p>
+    <w:p>
+      <w:pPr>
+        <w:pStyle w:val="BodyText"/>
+      </w:pPr>
+      <w:r>
+        <w:rPr>
+          <w:b/>
+          <w:bCs/>
+        </w:rPr>
+        <w:t xml:space="preserve">Fri, 28 Mar 2025 11:47:54 - AGooseB</w:t>
+      </w:r>
+      <w:r>
+        <w:br/>
+      </w:r>
+      <w:r>
+        <w:t xml:space="preserve">Updated commit_log.qmd love</w:t>
+      </w:r>
+    </w:p>
+    <w:p>
+      <w:pPr>
+        <w:pStyle w:val="BodyText"/>
+      </w:pPr>
+      <w:r>
+        <w:rPr>
+          <w:b/>
+          <w:bCs/>
+        </w:rPr>
+        <w:t xml:space="preserve">Fri, 28 Mar 2025 11:56:30 - AGooseB</w:t>
+      </w:r>
+      <w:r>
+        <w:br/>
+      </w:r>
+      <w:r>
+        <w:t xml:space="preserve">Updated commit_log.qmd phone</w:t>
+      </w:r>
+    </w:p>
+    <w:p>
+      <w:pPr>
+        <w:pStyle w:val="BodyText"/>
+      </w:pPr>
+      <w:r>
+        <w:rPr>
+          <w:b/>
+          <w:bCs/>
+        </w:rPr>
+        <w:t xml:space="preserve">Fri, 28 Mar 2025 12:06:57 - AGooseB</w:t>
+      </w:r>
+      <w:r>
+        <w:br/>
+      </w:r>
+      <w:r>
+        <w:t xml:space="preserve">added commits over time .pngs</w:t>
+      </w:r>
+    </w:p>
+    <w:p>
+      <w:pPr>
+        <w:pStyle w:val="BodyText"/>
+      </w:pPr>
+      <w:r>
+        <w:rPr>
+          <w:b/>
+          <w:bCs/>
+        </w:rPr>
+        <w:t xml:space="preserve">Fri, 28 Mar 2025 12:24:22 - AGooseB</w:t>
+      </w:r>
+      <w:r>
+        <w:br/>
+      </w:r>
+      <w:r>
+        <w:t xml:space="preserve">added to-do.md of work and love</w:t>
+      </w:r>
+    </w:p>
+    <w:p>
+      <w:pPr>
+        <w:pStyle w:val="BodyText"/>
+      </w:pPr>
+      <w:r>
+        <w:rPr>
+          <w:b/>
+          <w:bCs/>
+        </w:rPr>
+        <w:t xml:space="preserve">Fri, 28 Mar 2025 12:51:20 - csongorb</w:t>
+      </w:r>
+      <w:r>
+        <w:br/>
+      </w:r>
+      <w:r>
+        <w:t xml:space="preserve">Merged commit-logs into the booklet (Phone).</w:t>
+      </w:r>
+    </w:p>
+    <w:p>
+      <w:pPr>
+        <w:pStyle w:val="BodyText"/>
+      </w:pPr>
+      <w:r>
+        <w:rPr>
+          <w:b/>
+          <w:bCs/>
+        </w:rPr>
+        <w:t xml:space="preserve">Fri, 28 Mar 2025 14:12:14 - csongorb</w:t>
+      </w:r>
+      <w:r>
+        <w:br/>
+      </w:r>
+      <w:r>
+        <w:t xml:space="preserve">Big update on Phone, solid structure, not finished graphs, not finished intro, etc.</w:t>
+      </w:r>
+    </w:p>
+    <w:p>
+      <w:pPr>
+        <w:pStyle w:val="BodyText"/>
+      </w:pPr>
+      <w:r>
+        <w:rPr>
+          <w:b/>
+          <w:bCs/>
+        </w:rPr>
+        <w:t xml:space="preserve">Fri, 28 Mar 2025 15:59:19 - csongorb</w:t>
+      </w:r>
+      <w:r>
+        <w:br/>
+      </w:r>
+      <w:r>
+        <w:t xml:space="preserve">Love: Added Journal to booklet (incl. original file).</w:t>
+      </w:r>
+    </w:p>
+    <w:p>
+      <w:pPr>
+        <w:pStyle w:val="BodyText"/>
+      </w:pPr>
+      <w:r>
+        <w:rPr>
+          <w:b/>
+          <w:bCs/>
+        </w:rPr>
+        <w:t xml:space="preserve">Fri, 28 Mar 2025 16:07:19 - csongorb</w:t>
+      </w:r>
+      <w:r>
+        <w:br/>
+      </w:r>
+      <w:r>
+        <w:t xml:space="preserve">Added manifesto &amp; related work (Love); some general booklet settings.</w:t>
+      </w:r>
+    </w:p>
+    <w:p>
+      <w:pPr>
+        <w:pStyle w:val="BodyText"/>
+      </w:pPr>
+      <w:r>
+        <w:rPr>
+          <w:b/>
+          <w:bCs/>
+        </w:rPr>
+        <w:t xml:space="preserve">Fri, 28 Mar 2025 16:18:54 - csongorb</w:t>
+      </w:r>
+      <w:r>
+        <w:br/>
+      </w:r>
+      <w:r>
+        <w:t xml:space="preserve">Love: added commits (formatting still TBD).</w:t>
+      </w:r>
+    </w:p>
+    <w:p>
+      <w:pPr>
+        <w:pStyle w:val="BodyText"/>
+      </w:pPr>
+      <w:r>
+        <w:rPr>
+          <w:b/>
+          <w:bCs/>
+        </w:rPr>
+        <w:t xml:space="preserve">Fri, 28 Mar 2025 17:07:11 - csongorb</w:t>
+      </w:r>
+      <w:r>
+        <w:br/>
+      </w:r>
+      <w:r>
+        <w:t xml:space="preserve">Love booklet: added to-do (history missing).</w:t>
+      </w:r>
+    </w:p>
+    <w:p>
+      <w:pPr>
+        <w:pStyle w:val="BodyText"/>
+      </w:pPr>
+      <w:r>
+        <w:rPr>
+          <w:b/>
+          <w:bCs/>
+        </w:rPr>
+        <w:t xml:space="preserve">Fri, 28 Mar 2025 19:57:09 - csongorb</w:t>
+      </w:r>
+      <w:r>
+        <w:br/>
+      </w:r>
+      <w:r>
+        <w:t xml:space="preserve">Work: finally, first version of the booklet, yeah. Far from finished.</w:t>
+      </w:r>
+    </w:p>
+    <w:p>
+      <w:pPr>
+        <w:pStyle w:val="BodyText"/>
+      </w:pPr>
+      <w:r>
+        <w:rPr>
+          <w:b/>
+          <w:bCs/>
+        </w:rPr>
+        <w:t xml:space="preserve">Fri, 28 Mar 2025 16:42:51 - pippinbarr</w:t>
+      </w:r>
+      <w:r>
+        <w:br/>
+      </w:r>
+      <w:r>
+        <w:t xml:space="preserve">Dialogue/Onstage/Booklets: Pippin Strikes Back</w:t>
+      </w:r>
+    </w:p>
+    <w:p>
+      <w:pPr>
+        <w:pStyle w:val="BodyText"/>
+      </w:pPr>
+      <w:r>
+        <w:rPr>
+          <w:b/>
+          <w:bCs/>
+        </w:rPr>
+        <w:t xml:space="preserve">Sun, 30 Mar 2025 21:20:21 - csongorb</w:t>
+      </w:r>
+      <w:r>
+        <w:br/>
+      </w:r>
+      <w:r>
+        <w:t xml:space="preserve">Added info to phone</w:t>
       </w:r>
     </w:p>
     <w:p>
@@ -1236,11 +1686,23 @@
         <w:pStyle w:val="Compact"/>
         <w:numPr>
           <w:ilvl w:val="0"/>
-          <w:numId w:val="1004"/>
+          <w:numId w:val="1005"/>
         </w:numPr>
       </w:pPr>
       <w:r>
-        <w:t xml:space="preserve">Finally, with knowing how Quarto works: much better (less chaotic) file structure!</w:t>
+        <w:t xml:space="preserve">synchronizing the structures between booklets</w:t>
+      </w:r>
+    </w:p>
+    <w:p>
+      <w:pPr>
+        <w:pStyle w:val="Compact"/>
+        <w:numPr>
+          <w:ilvl w:val="0"/>
+          <w:numId w:val="1005"/>
+        </w:numPr>
+      </w:pPr>
+      <w:r>
+        <w:t xml:space="preserve">beginning of the booklets still not clear</w:t>
       </w:r>
     </w:p>
     <w:p>
@@ -1252,13 +1714,13 @@
           <w:b/>
           <w:bCs/>
         </w:rPr>
-        <w:t xml:space="preserve">Sun, 30 Mar 2025 22:57:54 - csongorb</w:t>
-      </w:r>
-      <w:r>
-        <w:br/>
-      </w:r>
-      <w:r>
-        <w:t xml:space="preserve">Update on the blank booklet (deleted Quarto project, added some ideas).</w:t>
+        <w:t xml:space="preserve">Sun, 30 Mar 2025 21:22:03 - csongorb</w:t>
+      </w:r>
+      <w:r>
+        <w:br/>
+      </w:r>
+      <w:r>
+        <w:t xml:space="preserve">Added some first rough versions of the 3 main booklets (PDF &amp; docx).</w:t>
       </w:r>
     </w:p>
     <w:p>
@@ -1270,31 +1732,55 @@
           <w:b/>
           <w:bCs/>
         </w:rPr>
-        <w:t xml:space="preserve">Sun, 30 Mar 2025 23:05:15 - csongorb</w:t>
-      </w:r>
-      <w:r>
-        <w:br/>
-      </w:r>
-      <w:r>
-        <w:t xml:space="preserve">Added direct links to the PDFs &amp; docx-s to make life easier.</w:t>
-      </w:r>
-    </w:p>
-    <w:p>
-      <w:pPr>
-        <w:pStyle w:val="BodyText"/>
+        <w:t xml:space="preserve">Sun, 30 Mar 2025 22:49:54 - csongorb</w:t>
+      </w:r>
+      <w:r>
+        <w:br/>
+      </w:r>
+      <w:r>
+        <w:t xml:space="preserve">Added booklet for Chess / Paperwork / Text Adventure.</w:t>
+      </w:r>
+    </w:p>
+    <w:p>
+      <w:pPr>
+        <w:pStyle w:val="Compact"/>
+        <w:numPr>
+          <w:ilvl w:val="0"/>
+          <w:numId w:val="1006"/>
+        </w:numPr>
+      </w:pPr>
+      <w:r>
+        <w:t xml:space="preserve">Not sure if having them all in one booklet is a gooooood idea. Maybe a separation would be good? But some of them would be really small…</w:t>
+      </w:r>
+    </w:p>
+    <w:p>
+      <w:pPr>
+        <w:pStyle w:val="Compact"/>
+        <w:numPr>
+          <w:ilvl w:val="0"/>
+          <w:numId w:val="1006"/>
+        </w:numPr>
+      </w:pPr>
+      <w:r>
+        <w:t xml:space="preserve">Finally, with knowing how Quarto works: much better (less chaotic) file structure!</w:t>
+      </w:r>
+    </w:p>
+    <w:p>
+      <w:pPr>
+        <w:pStyle w:val="FirstParagraph"/>
       </w:pPr>
       <w:r>
         <w:rPr>
           <w:b/>
           <w:bCs/>
         </w:rPr>
-        <w:t xml:space="preserve">Sun, 30 Mar 2025 23:07:32 - csongorb</w:t>
-      </w:r>
-      <w:r>
-        <w:br/>
-      </w:r>
-      <w:r>
-        <w:t xml:space="preserve">Broken links, this time?</w:t>
+        <w:t xml:space="preserve">Sun, 30 Mar 2025 22:57:54 - csongorb</w:t>
+      </w:r>
+      <w:r>
+        <w:br/>
+      </w:r>
+      <w:r>
+        <w:t xml:space="preserve">Update on the blank booklet (deleted Quarto project, added some ideas).</w:t>
       </w:r>
     </w:p>
     <w:p>
@@ -1306,13 +1792,13 @@
           <w:b/>
           <w:bCs/>
         </w:rPr>
-        <w:t xml:space="preserve">Sun, 30 Mar 2025 23:09:12 - csongorb</w:t>
-      </w:r>
-      <w:r>
-        <w:br/>
-      </w:r>
-      <w:r>
-        <w:t xml:space="preserve">This time?</w:t>
+        <w:t xml:space="preserve">Sun, 30 Mar 2025 23:05:15 - csongorb</w:t>
+      </w:r>
+      <w:r>
+        <w:br/>
+      </w:r>
+      <w:r>
+        <w:t xml:space="preserve">Added direct links to the PDFs &amp; docx-s to make life easier.</w:t>
       </w:r>
     </w:p>
     <w:p>
@@ -1324,13 +1810,13 @@
           <w:b/>
           <w:bCs/>
         </w:rPr>
-        <w:t xml:space="preserve">Sun, 30 Mar 2025 23:10:29 - csongorb</w:t>
-      </w:r>
-      <w:r>
-        <w:br/>
-      </w:r>
-      <w:r>
-        <w:t xml:space="preserve">Whaaaaat?</w:t>
+        <w:t xml:space="preserve">Sun, 30 Mar 2025 23:07:32 - csongorb</w:t>
+      </w:r>
+      <w:r>
+        <w:br/>
+      </w:r>
+      <w:r>
+        <w:t xml:space="preserve">Broken links, this time?</w:t>
       </w:r>
     </w:p>
     <w:p>
@@ -1342,13 +1828,13 @@
           <w:b/>
           <w:bCs/>
         </w:rPr>
-        <w:t xml:space="preserve">Mon, 31 Mar 2025 14:34:45 - csongorb</w:t>
-      </w:r>
-      <w:r>
-        <w:br/>
-      </w:r>
-      <w:r>
-        <w:t xml:space="preserve">Typo.</w:t>
+        <w:t xml:space="preserve">Sun, 30 Mar 2025 23:09:12 - csongorb</w:t>
+      </w:r>
+      <w:r>
+        <w:br/>
+      </w:r>
+      <w:r>
+        <w:t xml:space="preserve">This time?</w:t>
       </w:r>
     </w:p>
     <w:p>
@@ -1360,13 +1846,13 @@
           <w:b/>
           <w:bCs/>
         </w:rPr>
-        <w:t xml:space="preserve">Mon, 31 Mar 2025 19:57:48 - csongorb</w:t>
-      </w:r>
-      <w:r>
-        <w:br/>
-      </w:r>
-      <w:r>
-        <w:t xml:space="preserve">Lost an index.qmd file.</w:t>
+        <w:t xml:space="preserve">Sun, 30 Mar 2025 23:10:29 - csongorb</w:t>
+      </w:r>
+      <w:r>
+        <w:br/>
+      </w:r>
+      <w:r>
+        <w:t xml:space="preserve">Whaaaaat?</w:t>
       </w:r>
     </w:p>
     <w:p>
@@ -1378,13 +1864,13 @@
           <w:b/>
           <w:bCs/>
         </w:rPr>
-        <w:t xml:space="preserve">Mon, 31 Mar 2025 19:58:46 - csongorb</w:t>
-      </w:r>
-      <w:r>
-        <w:br/>
-      </w:r>
-      <w:r>
-        <w:t xml:space="preserve">Update regarding the workInProgress booklet. Brainstorming.</w:t>
+        <w:t xml:space="preserve">Mon, 31 Mar 2025 14:34:45 - csongorb</w:t>
+      </w:r>
+      <w:r>
+        <w:br/>
+      </w:r>
+      <w:r>
+        <w:t xml:space="preserve">Typo.</w:t>
       </w:r>
     </w:p>
     <w:p>
@@ -1396,13 +1882,13 @@
           <w:b/>
           <w:bCs/>
         </w:rPr>
-        <w:t xml:space="preserve">Mon, 31 Mar 2025 20:26:24 - csongorb</w:t>
-      </w:r>
-      <w:r>
-        <w:br/>
-      </w:r>
-      <w:r>
-        <w:t xml:space="preserve">Tiny change to make PDF rendering work.</w:t>
+        <w:t xml:space="preserve">Mon, 31 Mar 2025 19:57:48 - csongorb</w:t>
+      </w:r>
+      <w:r>
+        <w:br/>
+      </w:r>
+      <w:r>
+        <w:t xml:space="preserve">Lost an index.qmd file.</w:t>
       </w:r>
     </w:p>
     <w:p>
@@ -1414,13 +1900,13 @@
           <w:b/>
           <w:bCs/>
         </w:rPr>
-        <w:t xml:space="preserve">Mon, 31 Mar 2025 21:38:55 - csongorb</w:t>
-      </w:r>
-      <w:r>
-        <w:br/>
-      </w:r>
-      <w:r>
-        <w:t xml:space="preserve">More ideas on the blank booklet.</w:t>
+        <w:t xml:space="preserve">Mon, 31 Mar 2025 19:58:46 - csongorb</w:t>
+      </w:r>
+      <w:r>
+        <w:br/>
+      </w:r>
+      <w:r>
+        <w:t xml:space="preserve">Update regarding the workInProgress booklet. Brainstorming.</w:t>
       </w:r>
     </w:p>
     <w:p>
@@ -1432,13 +1918,13 @@
           <w:b/>
           <w:bCs/>
         </w:rPr>
-        <w:t xml:space="preserve">Mon, 31 Mar 2025 21:40:18 - csongorb</w:t>
-      </w:r>
-      <w:r>
-        <w:br/>
-      </w:r>
-      <w:r>
-        <w:t xml:space="preserve">The Stuff Booklets Are Made Of</w:t>
+        <w:t xml:space="preserve">Mon, 31 Mar 2025 20:26:24 - csongorb</w:t>
+      </w:r>
+      <w:r>
+        <w:br/>
+      </w:r>
+      <w:r>
+        <w:t xml:space="preserve">Tiny change to make PDF rendering work.</w:t>
       </w:r>
     </w:p>
     <w:p>
@@ -1450,13 +1936,13 @@
           <w:b/>
           <w:bCs/>
         </w:rPr>
-        <w:t xml:space="preserve">Tue, 01 Apr 2025 15:23:05 - pippinbarr</w:t>
-      </w:r>
-      <w:r>
-        <w:br/>
-      </w:r>
-      <w:r>
-        <w:t xml:space="preserve">Pippin talks Booklets and Onstage</w:t>
+        <w:t xml:space="preserve">Mon, 31 Mar 2025 21:38:55 - csongorb</w:t>
+      </w:r>
+      <w:r>
+        <w:br/>
+      </w:r>
+      <w:r>
+        <w:t xml:space="preserve">More ideas on the blank booklet.</w:t>
       </w:r>
     </w:p>
     <w:p>
@@ -1468,13 +1954,13 @@
           <w:b/>
           <w:bCs/>
         </w:rPr>
-        <w:t xml:space="preserve">Thu, 03 Apr 2025 18:34:39 - csongorb</w:t>
-      </w:r>
-      <w:r>
-        <w:br/>
-      </w:r>
-      <w:r>
-        <w:t xml:space="preserve">Love!</w:t>
+        <w:t xml:space="preserve">Mon, 31 Mar 2025 21:40:18 - csongorb</w:t>
+      </w:r>
+      <w:r>
+        <w:br/>
+      </w:r>
+      <w:r>
+        <w:t xml:space="preserve">The Stuff Booklets Are Made Of</w:t>
       </w:r>
     </w:p>
     <w:p>
@@ -1486,21 +1972,13 @@
           <w:b/>
           <w:bCs/>
         </w:rPr>
-        <w:t xml:space="preserve">Fri, 04 Apr 2025 11:13:42 - csongorb</w:t>
-      </w:r>
-      <w:r>
-        <w:br/>
-      </w:r>
-      <w:r>
-        <w:t xml:space="preserve">BIG restructuring of the booklet files, now that I have a better understanding how all this works.</w:t>
-      </w:r>
-    </w:p>
-    <w:p>
-      <w:pPr>
-        <w:pStyle w:val="BodyText"/>
-      </w:pPr>
-      <w:r>
-        <w:t xml:space="preserve">Unfortunately still not finished, might be chaotic for a while.</w:t>
+        <w:t xml:space="preserve">Tue, 01 Apr 2025 15:23:05 - pippinbarr</w:t>
+      </w:r>
+      <w:r>
+        <w:br/>
+      </w:r>
+      <w:r>
+        <w:t xml:space="preserve">Pippin talks Booklets and Onstage</w:t>
       </w:r>
     </w:p>
     <w:p>
@@ -1512,25 +1990,13 @@
           <w:b/>
           <w:bCs/>
         </w:rPr>
-        <w:t xml:space="preserve">Fri, 04 Apr 2025 11:34:54 - csongorb</w:t>
-      </w:r>
-      <w:r>
-        <w:br/>
-      </w:r>
-      <w:r>
-        <w:t xml:space="preserve">Deleting</w:t>
-      </w:r>
-      <w:r>
-        <w:t xml:space="preserve"> </w:t>
-      </w:r>
-      <w:r>
-        <w:t xml:space="preserve">“work in progress”</w:t>
-      </w:r>
-      <w:r>
-        <w:t xml:space="preserve"> </w:t>
-      </w:r>
-      <w:r>
-        <w:t xml:space="preserve">booklet, not needed anymore.</w:t>
+        <w:t xml:space="preserve">Thu, 03 Apr 2025 18:34:39 - csongorb</w:t>
+      </w:r>
+      <w:r>
+        <w:br/>
+      </w:r>
+      <w:r>
+        <w:t xml:space="preserve">Love!</w:t>
       </w:r>
     </w:p>
     <w:p>
@@ -1542,13 +2008,21 @@
           <w:b/>
           <w:bCs/>
         </w:rPr>
-        <w:t xml:space="preserve">Fri, 04 Apr 2025 12:35:53 - csongorb</w:t>
-      </w:r>
-      <w:r>
-        <w:br/>
-      </w:r>
-      <w:r>
-        <w:t xml:space="preserve">Chess &amp; Paperwork &amp; Text Adventure booklets are all working now.</w:t>
+        <w:t xml:space="preserve">Fri, 04 Apr 2025 11:13:42 - csongorb</w:t>
+      </w:r>
+      <w:r>
+        <w:br/>
+      </w:r>
+      <w:r>
+        <w:t xml:space="preserve">BIG restructuring of the booklet files, now that I have a better understanding how all this works.</w:t>
+      </w:r>
+    </w:p>
+    <w:p>
+      <w:pPr>
+        <w:pStyle w:val="BodyText"/>
+      </w:pPr>
+      <w:r>
+        <w:t xml:space="preserve">Unfortunately still not finished, might be chaotic for a while.</w:t>
       </w:r>
     </w:p>
     <w:p>
@@ -1560,13 +2034,25 @@
           <w:b/>
           <w:bCs/>
         </w:rPr>
-        <w:t xml:space="preserve">Fri, 04 Apr 2025 12:51:36 - Agus</w:t>
-      </w:r>
-      <w:r>
-        <w:br/>
-      </w:r>
-      <w:r>
-        <w:t xml:space="preserve">added chess commit_log.qmd</w:t>
+        <w:t xml:space="preserve">Fri, 04 Apr 2025 11:34:54 - csongorb</w:t>
+      </w:r>
+      <w:r>
+        <w:br/>
+      </w:r>
+      <w:r>
+        <w:t xml:space="preserve">Deleting</w:t>
+      </w:r>
+      <w:r>
+        <w:t xml:space="preserve"> </w:t>
+      </w:r>
+      <w:r>
+        <w:t xml:space="preserve">“work in progress”</w:t>
+      </w:r>
+      <w:r>
+        <w:t xml:space="preserve"> </w:t>
+      </w:r>
+      <w:r>
+        <w:t xml:space="preserve">booklet, not needed anymore.</w:t>
       </w:r>
     </w:p>
     <w:p>
@@ -1578,13 +2064,13 @@
           <w:b/>
           <w:bCs/>
         </w:rPr>
-        <w:t xml:space="preserve">Fri, 04 Apr 2025 12:52:37 - csongorb</w:t>
-      </w:r>
-      <w:r>
-        <w:br/>
-      </w:r>
-      <w:r>
-        <w:t xml:space="preserve">Added Quarto structure for Growing Stuff.</w:t>
+        <w:t xml:space="preserve">Fri, 04 Apr 2025 12:35:53 - csongorb</w:t>
+      </w:r>
+      <w:r>
+        <w:br/>
+      </w:r>
+      <w:r>
+        <w:t xml:space="preserve">Chess &amp; Paperwork &amp; Text Adventure booklets are all working now.</w:t>
       </w:r>
     </w:p>
     <w:p>
@@ -1596,13 +2082,13 @@
           <w:b/>
           <w:bCs/>
         </w:rPr>
-        <w:t xml:space="preserve">Fri, 04 Apr 2025 12:54:51 - Agus</w:t>
-      </w:r>
-      <w:r>
-        <w:br/>
-      </w:r>
-      <w:r>
-        <w:t xml:space="preserve">added commit_log.qmd text adventure</w:t>
+        <w:t xml:space="preserve">Fri, 04 Apr 2025 12:51:36 - Agus</w:t>
+      </w:r>
+      <w:r>
+        <w:br/>
+      </w:r>
+      <w:r>
+        <w:t xml:space="preserve">added chess commit_log.qmd</w:t>
       </w:r>
     </w:p>
     <w:p>
@@ -1614,13 +2100,13 @@
           <w:b/>
           <w:bCs/>
         </w:rPr>
-        <w:t xml:space="preserve">Fri, 04 Apr 2025 12:56:28 - Agus</w:t>
-      </w:r>
-      <w:r>
-        <w:br/>
-      </w:r>
-      <w:r>
-        <w:t xml:space="preserve">nevermind that was for paperwork oopsie</w:t>
+        <w:t xml:space="preserve">Fri, 04 Apr 2025 12:52:37 - csongorb</w:t>
+      </w:r>
+      <w:r>
+        <w:br/>
+      </w:r>
+      <w:r>
+        <w:t xml:space="preserve">Added Quarto structure for Growing Stuff.</w:t>
       </w:r>
     </w:p>
     <w:p>
@@ -1632,13 +2118,13 @@
           <w:b/>
           <w:bCs/>
         </w:rPr>
-        <w:t xml:space="preserve">Fri, 04 Apr 2025 12:58:20 - Agus</w:t>
-      </w:r>
-      <w:r>
-        <w:br/>
-      </w:r>
-      <w:r>
-        <w:t xml:space="preserve">added commit_log.qmg text adventure</w:t>
+        <w:t xml:space="preserve">Fri, 04 Apr 2025 12:54:51 - Agus</w:t>
+      </w:r>
+      <w:r>
+        <w:br/>
+      </w:r>
+      <w:r>
+        <w:t xml:space="preserve">added commit_log.qmd text adventure</w:t>
       </w:r>
     </w:p>
     <w:p>
@@ -1650,13 +2136,13 @@
           <w:b/>
           <w:bCs/>
         </w:rPr>
-        <w:t xml:space="preserve">Fri, 04 Apr 2025 12:59:47 - csongorb</w:t>
-      </w:r>
-      <w:r>
-        <w:br/>
-      </w:r>
-      <w:r>
-        <w:t xml:space="preserve">Added content folder for Love.</w:t>
+        <w:t xml:space="preserve">Fri, 04 Apr 2025 12:56:28 - Agus</w:t>
+      </w:r>
+      <w:r>
+        <w:br/>
+      </w:r>
+      <w:r>
+        <w:t xml:space="preserve">nevermind that was for paperwork oopsie</w:t>
       </w:r>
     </w:p>
     <w:p>
@@ -1668,13 +2154,13 @@
           <w:b/>
           <w:bCs/>
         </w:rPr>
-        <w:t xml:space="preserve">Fri, 04 Apr 2025 13:08:54 - Agus</w:t>
-      </w:r>
-      <w:r>
-        <w:br/>
-      </w:r>
-      <w:r>
-        <w:t xml:space="preserve">created commits.qmd for chess</w:t>
+        <w:t xml:space="preserve">Fri, 04 Apr 2025 12:58:20 - Agus</w:t>
+      </w:r>
+      <w:r>
+        <w:br/>
+      </w:r>
+      <w:r>
+        <w:t xml:space="preserve">added commit_log.qmg text adventure</w:t>
       </w:r>
     </w:p>
     <w:p>
@@ -1686,6 +2172,42 @@
           <w:b/>
           <w:bCs/>
         </w:rPr>
+        <w:t xml:space="preserve">Fri, 04 Apr 2025 12:59:47 - csongorb</w:t>
+      </w:r>
+      <w:r>
+        <w:br/>
+      </w:r>
+      <w:r>
+        <w:t xml:space="preserve">Added content folder for Love.</w:t>
+      </w:r>
+    </w:p>
+    <w:p>
+      <w:pPr>
+        <w:pStyle w:val="BodyText"/>
+      </w:pPr>
+      <w:r>
+        <w:rPr>
+          <w:b/>
+          <w:bCs/>
+        </w:rPr>
+        <w:t xml:space="preserve">Fri, 04 Apr 2025 13:08:54 - Agus</w:t>
+      </w:r>
+      <w:r>
+        <w:br/>
+      </w:r>
+      <w:r>
+        <w:t xml:space="preserve">created commits.qmd for chess</w:t>
+      </w:r>
+    </w:p>
+    <w:p>
+      <w:pPr>
+        <w:pStyle w:val="BodyText"/>
+      </w:pPr>
+      <w:r>
+        <w:rPr>
+          <w:b/>
+          <w:bCs/>
+        </w:rPr>
         <w:t xml:space="preserve">Fri, 04 Apr 2025 13:38:58 - Agus</w:t>
       </w:r>
       <w:r>
@@ -1695,9 +2217,9 @@
         <w:t xml:space="preserve">added commit_log for meta</w:t>
       </w:r>
     </w:p>
-    <w:bookmarkEnd w:id="22"/>
-    <w:bookmarkEnd w:id="23"/>
-    <w:bookmarkStart w:id="74" w:name="dialogue.md"/>
+    <w:bookmarkEnd w:id="33"/>
+    <w:bookmarkEnd w:id="34"/>
+    <w:bookmarkStart w:id="84" w:name="sec-dialogue"/>
     <w:p>
       <w:pPr>
         <w:pStyle w:val="Heading1"/>
@@ -1706,7 +2228,7 @@
         <w:t xml:space="preserve">dialogue.md</w:t>
       </w:r>
     </w:p>
-    <w:bookmarkStart w:id="30" w:name="csongor"/>
+    <w:bookmarkStart w:id="41" w:name="csongor"/>
     <w:p>
       <w:pPr>
         <w:pStyle w:val="Heading2"/>
@@ -1731,7 +2253,7 @@
       <w:r>
         <w:t xml:space="preserve"> </w:t>
       </w:r>
-      <w:hyperlink r:id="rId24">
+      <w:hyperlink r:id="rId35">
         <w:r>
           <w:rPr>
             <w:rStyle w:val="Hyperlink"/>
@@ -1765,7 +2287,7 @@
       <w:r>
         <w:t xml:space="preserve"> </w:t>
       </w:r>
-      <w:hyperlink r:id="rId25">
+      <w:hyperlink r:id="rId36">
         <w:r>
           <w:rPr>
             <w:rStyle w:val="Hyperlink"/>
@@ -1787,7 +2309,7 @@
       <w:r>
         <w:t xml:space="preserve"> </w:t>
       </w:r>
-      <w:hyperlink r:id="rId26">
+      <w:hyperlink r:id="rId37">
         <w:r>
           <w:rPr>
             <w:rStyle w:val="Hyperlink"/>
@@ -1801,7 +2323,7 @@
       <w:r>
         <w:t xml:space="preserve"> </w:t>
       </w:r>
-      <w:hyperlink r:id="rId27">
+      <w:hyperlink r:id="rId38">
         <w:r>
           <w:rPr>
             <w:rStyle w:val="Hyperlink"/>
@@ -1845,7 +2367,7 @@
       <w:r>
         <w:t xml:space="preserve"> </w:t>
       </w:r>
-      <w:hyperlink r:id="rId28">
+      <w:hyperlink r:id="rId39">
         <w:r>
           <w:rPr>
             <w:rStyle w:val="Hyperlink"/>
@@ -1865,7 +2387,7 @@
       <w:r>
         <w:t xml:space="preserve"> </w:t>
       </w:r>
-      <w:hyperlink r:id="rId29">
+      <w:hyperlink r:id="rId40">
         <w:r>
           <w:rPr>
             <w:rStyle w:val="Hyperlink"/>
@@ -1897,8 +2419,8 @@
         <w:t xml:space="preserve">Looking forward to whatever you think!</w:t>
       </w:r>
     </w:p>
-    <w:bookmarkEnd w:id="30"/>
-    <w:bookmarkStart w:id="31" w:name="pippin"/>
+    <w:bookmarkEnd w:id="41"/>
+    <w:bookmarkStart w:id="42" w:name="pippin"/>
     <w:p>
       <w:pPr>
         <w:pStyle w:val="Heading2"/>
@@ -2120,7 +2642,7 @@
         <w:pStyle w:val="Compact"/>
         <w:numPr>
           <w:ilvl w:val="0"/>
-          <w:numId w:val="1005"/>
+          <w:numId w:val="1007"/>
         </w:numPr>
       </w:pPr>
       <w:r>
@@ -2132,7 +2654,7 @@
         <w:pStyle w:val="Compact"/>
         <w:numPr>
           <w:ilvl w:val="0"/>
-          <w:numId w:val="1005"/>
+          <w:numId w:val="1007"/>
         </w:numPr>
       </w:pPr>
       <w:r>
@@ -2144,7 +2666,7 @@
         <w:pStyle w:val="Compact"/>
         <w:numPr>
           <w:ilvl w:val="0"/>
-          <w:numId w:val="1005"/>
+          <w:numId w:val="1007"/>
         </w:numPr>
       </w:pPr>
       <w:r>
@@ -2175,8 +2697,8 @@
         <w:t xml:space="preserve">recently, which is quite well documented, self-contained, fairly amusing…?</w:t>
       </w:r>
     </w:p>
-    <w:bookmarkEnd w:id="31"/>
-    <w:bookmarkStart w:id="32" w:name="csongor-1"/>
+    <w:bookmarkEnd w:id="42"/>
+    <w:bookmarkStart w:id="43" w:name="csongor-1"/>
     <w:p>
       <w:pPr>
         <w:pStyle w:val="Heading2"/>
@@ -2205,8 +2727,8 @@
         <w:t xml:space="preserve">I have so many things I would like to say.</w:t>
       </w:r>
     </w:p>
-    <w:bookmarkEnd w:id="32"/>
-    <w:bookmarkStart w:id="43" w:name="csongor-sorting-thoughts"/>
+    <w:bookmarkEnd w:id="43"/>
+    <w:bookmarkStart w:id="53" w:name="csongor-sorting-thoughts"/>
     <w:p>
       <w:pPr>
         <w:pStyle w:val="Heading2"/>
@@ -2405,10 +2927,10 @@
         <w:pStyle w:val="Compact"/>
         <w:numPr>
           <w:ilvl w:val="0"/>
-          <w:numId w:val="1006"/>
+          <w:numId w:val="1008"/>
         </w:numPr>
       </w:pPr>
-      <w:hyperlink r:id="rId33">
+      <w:hyperlink r:id="rId44">
         <w:r>
           <w:rPr>
             <w:rStyle w:val="Hyperlink"/>
@@ -2430,10 +2952,10 @@
         <w:pStyle w:val="Compact"/>
         <w:numPr>
           <w:ilvl w:val="0"/>
-          <w:numId w:val="1006"/>
+          <w:numId w:val="1008"/>
         </w:numPr>
       </w:pPr>
-      <w:hyperlink r:id="rId34">
+      <w:hyperlink r:id="rId45">
         <w:r>
           <w:rPr>
             <w:rStyle w:val="Hyperlink"/>
@@ -2455,10 +2977,10 @@
         <w:pStyle w:val="Compact"/>
         <w:numPr>
           <w:ilvl w:val="0"/>
-          <w:numId w:val="1006"/>
+          <w:numId w:val="1008"/>
         </w:numPr>
       </w:pPr>
-      <w:hyperlink r:id="rId35">
+      <w:hyperlink r:id="rId46">
         <w:r>
           <w:rPr>
             <w:rStyle w:val="Hyperlink"/>
@@ -2480,10 +3002,10 @@
         <w:pStyle w:val="Compact"/>
         <w:numPr>
           <w:ilvl w:val="0"/>
-          <w:numId w:val="1006"/>
+          <w:numId w:val="1008"/>
         </w:numPr>
       </w:pPr>
-      <w:hyperlink r:id="rId36">
+      <w:hyperlink r:id="rId47">
         <w:r>
           <w:rPr>
             <w:rStyle w:val="Hyperlink"/>
@@ -2505,10 +3027,10 @@
         <w:pStyle w:val="Compact"/>
         <w:numPr>
           <w:ilvl w:val="0"/>
-          <w:numId w:val="1006"/>
+          <w:numId w:val="1008"/>
         </w:numPr>
       </w:pPr>
-      <w:hyperlink r:id="rId37">
+      <w:hyperlink r:id="rId48">
         <w:r>
           <w:rPr>
             <w:rStyle w:val="Hyperlink"/>
@@ -2530,10 +3052,10 @@
         <w:pStyle w:val="Compact"/>
         <w:numPr>
           <w:ilvl w:val="0"/>
-          <w:numId w:val="1006"/>
+          <w:numId w:val="1008"/>
         </w:numPr>
       </w:pPr>
-      <w:hyperlink r:id="rId38">
+      <w:hyperlink r:id="rId49">
         <w:r>
           <w:rPr>
             <w:rStyle w:val="Hyperlink"/>
@@ -2555,7 +3077,7 @@
         <w:pStyle w:val="Compact"/>
         <w:numPr>
           <w:ilvl w:val="0"/>
-          <w:numId w:val="1006"/>
+          <w:numId w:val="1008"/>
         </w:numPr>
       </w:pPr>
       <w:r>
@@ -2596,7 +3118,7 @@
       <w:r>
         <w:t xml:space="preserve"> </w:t>
       </w:r>
-      <w:hyperlink r:id="rId39">
+      <w:hyperlink r:id="rId50">
         <w:r>
           <w:rPr>
             <w:rStyle w:val="Hyperlink"/>
@@ -2615,7 +3137,7 @@
       <w:r>
         <w:t xml:space="preserve"> </w:t>
       </w:r>
-      <w:hyperlink r:id="rId40">
+      <w:hyperlink r:id="rId51">
         <w:r>
           <w:rPr>
             <w:rStyle w:val="Hyperlink"/>
@@ -2634,7 +3156,7 @@
       <w:r>
         <w:t xml:space="preserve"> </w:t>
       </w:r>
-      <w:hyperlink r:id="rId41">
+      <w:hyperlink r:id="rId52">
         <w:r>
           <w:rPr>
             <w:rStyle w:val="Hyperlink"/>
@@ -2663,7 +3185,7 @@
       <w:pPr>
         <w:pStyle w:val="FirstParagraph"/>
       </w:pPr>
-      <w:hyperlink r:id="rId42">
+      <w:hyperlink r:id="rId27">
         <w:r>
           <w:rPr>
             <w:rStyle w:val="Hyperlink"/>
@@ -2672,8 +3194,8 @@
         </w:r>
       </w:hyperlink>
     </w:p>
-    <w:bookmarkEnd w:id="43"/>
-    <w:bookmarkStart w:id="44" w:name="pippin-1"/>
+    <w:bookmarkEnd w:id="53"/>
+    <w:bookmarkStart w:id="54" w:name="pippin-1"/>
     <w:p>
       <w:pPr>
         <w:pStyle w:val="Heading2"/>
@@ -2706,8 +3228,8 @@
         <w:t xml:space="preserve">which… well in a way the phone game it that, but it did get me thinking about a podcast/album of tracks that offer you in-ear instructions on how to be a person in different contexts. Could make one for A MAZE.</w:t>
       </w:r>
     </w:p>
-    <w:bookmarkEnd w:id="44"/>
-    <w:bookmarkStart w:id="45" w:name="csongor-parallel-thinking"/>
+    <w:bookmarkEnd w:id="54"/>
+    <w:bookmarkStart w:id="55" w:name="csongor-parallel-thinking"/>
     <w:p>
       <w:pPr>
         <w:pStyle w:val="Heading2"/>
@@ -2746,8 +3268,8 @@
         <w:t xml:space="preserve">It is as if we would exhibit/ examine an ongoing process.</w:t>
       </w:r>
     </w:p>
-    <w:bookmarkEnd w:id="45"/>
-    <w:bookmarkStart w:id="46" w:name="pippin-great-minds"/>
+    <w:bookmarkEnd w:id="55"/>
+    <w:bookmarkStart w:id="56" w:name="pippin-great-minds"/>
     <w:p>
       <w:pPr>
         <w:pStyle w:val="Heading2"/>
@@ -2946,8 +3468,8 @@
         <w:t xml:space="preserve">Best case it’ll be even more complicated!?</w:t>
       </w:r>
     </w:p>
-    <w:bookmarkEnd w:id="46"/>
-    <w:bookmarkStart w:id="50" w:name="csongor-serial"/>
+    <w:bookmarkEnd w:id="56"/>
+    <w:bookmarkStart w:id="60" w:name="csongor-serial"/>
     <w:p>
       <w:pPr>
         <w:pStyle w:val="Heading2"/>
@@ -2966,7 +3488,7 @@
       <w:r>
         <w:t xml:space="preserve"> </w:t>
       </w:r>
-      <w:hyperlink r:id="rId47">
+      <w:hyperlink r:id="rId57">
         <w:r>
           <w:rPr>
             <w:rStyle w:val="Hyperlink"/>
@@ -2988,7 +3510,7 @@
       <w:r>
         <w:t xml:space="preserve"> </w:t>
       </w:r>
-      <w:hyperlink r:id="rId48">
+      <w:hyperlink r:id="rId58">
         <w:r>
           <w:rPr>
             <w:rStyle w:val="Hyperlink"/>
@@ -3005,7 +3527,7 @@
       <w:r>
         <w:t xml:space="preserve"> </w:t>
       </w:r>
-      <w:hyperlink r:id="rId49">
+      <w:hyperlink r:id="rId59">
         <w:r>
           <w:rPr>
             <w:rStyle w:val="Hyperlink"/>
@@ -3438,8 +3960,8 @@
         <w:t xml:space="preserve">think about that?</w:t>
       </w:r>
     </w:p>
-    <w:bookmarkEnd w:id="50"/>
-    <w:bookmarkStart w:id="51" w:name="csongor-devolutionizer"/>
+    <w:bookmarkEnd w:id="60"/>
+    <w:bookmarkStart w:id="61" w:name="csongor-devolutionizer"/>
     <w:p>
       <w:pPr>
         <w:pStyle w:val="Heading2"/>
@@ -3598,8 +4120,8 @@
         <w:t xml:space="preserve">your games. I hope you are really ok with all this…</w:t>
       </w:r>
     </w:p>
-    <w:bookmarkEnd w:id="51"/>
-    <w:bookmarkStart w:id="54" w:name="csongor-games-made-of-oop"/>
+    <w:bookmarkEnd w:id="61"/>
+    <w:bookmarkStart w:id="64" w:name="csongor-games-made-of-oop"/>
     <w:p>
       <w:pPr>
         <w:pStyle w:val="Heading2"/>
@@ -3618,7 +4140,7 @@
       <w:r>
         <w:br/>
       </w:r>
-      <w:hyperlink r:id="rId52">
+      <w:hyperlink r:id="rId62">
         <w:r>
           <w:rPr>
             <w:rStyle w:val="Hyperlink"/>
@@ -3637,7 +4159,7 @@
       <w:r>
         <w:t xml:space="preserve"> </w:t>
       </w:r>
-      <w:hyperlink r:id="rId53">
+      <w:hyperlink r:id="rId63">
         <w:r>
           <w:rPr>
             <w:rStyle w:val="Hyperlink"/>
@@ -3676,8 +4198,8 @@
         <w:t xml:space="preserve">Did you know that if you search for OOP in your book, all you find are loops?</w:t>
       </w:r>
     </w:p>
-    <w:bookmarkEnd w:id="54"/>
-    <w:bookmarkStart w:id="55" w:name="csongor-letterpress"/>
+    <w:bookmarkEnd w:id="64"/>
+    <w:bookmarkStart w:id="65" w:name="csongor-letterpress"/>
     <w:p>
       <w:pPr>
         <w:pStyle w:val="Heading2"/>
@@ -3746,8 +4268,8 @@
         <w:t xml:space="preserve">We have a really nice printing lab at the university, letterpress, offset, flexo, etc. We could do some nice looking covers for all of them, a bundle.</w:t>
       </w:r>
     </w:p>
-    <w:bookmarkEnd w:id="55"/>
-    <w:bookmarkStart w:id="57" w:name="pippin-2"/>
+    <w:bookmarkEnd w:id="65"/>
+    <w:bookmarkStart w:id="67" w:name="pippin-2"/>
     <w:p>
       <w:pPr>
         <w:pStyle w:val="Heading2"/>
@@ -3790,7 +4312,7 @@
       <w:r>
         <w:t xml:space="preserve"> </w:t>
       </w:r>
-      <w:hyperlink r:id="rId56">
+      <w:hyperlink r:id="rId66">
         <w:r>
           <w:rPr>
             <w:rStyle w:val="Hyperlink"/>
@@ -4345,8 +4867,8 @@
         <w:t xml:space="preserve">). I connect merch strongly with bands and how much I wish being a game dev was more like being in a band?</w:t>
       </w:r>
     </w:p>
-    <w:bookmarkEnd w:id="57"/>
-    <w:bookmarkStart w:id="58" w:name="pippin-3"/>
+    <w:bookmarkEnd w:id="67"/>
+    <w:bookmarkStart w:id="68" w:name="pippin-3"/>
     <w:p>
       <w:pPr>
         <w:pStyle w:val="Heading2"/>
@@ -4363,8 +4885,8 @@
         <w:t xml:space="preserve">Dropping by to say… well I’m making a bunch of progress in the Phone game which has felt good. Feel more and more like I understand its identity and it will clearly be ready before AMAZE which means I’ll hopefully be working on one of the next iterations like Computer or the Suite? There’s no shortage of games to plug away at between now and then so I’m confident there will be some cause for me to be The Designer Is Present-ing.</w:t>
       </w:r>
     </w:p>
-    <w:bookmarkEnd w:id="58"/>
-    <w:bookmarkStart w:id="59" w:name="csongor-open-world"/>
+    <w:bookmarkEnd w:id="68"/>
+    <w:bookmarkStart w:id="69" w:name="csongor-open-world"/>
     <w:p>
       <w:pPr>
         <w:pStyle w:val="Heading2"/>
@@ -4797,7 +5319,7 @@
         <w:pStyle w:val="Compact"/>
         <w:numPr>
           <w:ilvl w:val="0"/>
-          <w:numId w:val="1007"/>
+          <w:numId w:val="1009"/>
         </w:numPr>
       </w:pPr>
       <w:r>
@@ -4809,7 +5331,7 @@
         <w:pStyle w:val="Compact"/>
         <w:numPr>
           <w:ilvl w:val="1"/>
-          <w:numId w:val="1008"/>
+          <w:numId w:val="1010"/>
         </w:numPr>
       </w:pPr>
       <w:r>
@@ -4821,7 +5343,7 @@
         <w:pStyle w:val="Compact"/>
         <w:numPr>
           <w:ilvl w:val="1"/>
-          <w:numId w:val="1008"/>
+          <w:numId w:val="1010"/>
         </w:numPr>
       </w:pPr>
       <w:r>
@@ -4833,7 +5355,7 @@
         <w:pStyle w:val="Compact"/>
         <w:numPr>
           <w:ilvl w:val="1"/>
-          <w:numId w:val="1008"/>
+          <w:numId w:val="1010"/>
         </w:numPr>
       </w:pPr>
       <w:r>
@@ -4849,7 +5371,7 @@
         <w:pStyle w:val="Compact"/>
         <w:numPr>
           <w:ilvl w:val="1"/>
-          <w:numId w:val="1008"/>
+          <w:numId w:val="1010"/>
         </w:numPr>
       </w:pPr>
       <w:r>
@@ -4865,7 +5387,7 @@
         <w:pStyle w:val="Compact"/>
         <w:numPr>
           <w:ilvl w:val="1"/>
-          <w:numId w:val="1008"/>
+          <w:numId w:val="1010"/>
         </w:numPr>
       </w:pPr>
       <w:r>
@@ -4881,7 +5403,7 @@
         <w:pStyle w:val="Compact"/>
         <w:numPr>
           <w:ilvl w:val="1"/>
-          <w:numId w:val="1008"/>
+          <w:numId w:val="1010"/>
         </w:numPr>
       </w:pPr>
       <w:r>
@@ -4897,7 +5419,7 @@
         <w:pStyle w:val="Compact"/>
         <w:numPr>
           <w:ilvl w:val="1"/>
-          <w:numId w:val="1008"/>
+          <w:numId w:val="1010"/>
         </w:numPr>
       </w:pPr>
       <w:r>
@@ -4913,7 +5435,7 @@
         <w:pStyle w:val="Compact"/>
         <w:numPr>
           <w:ilvl w:val="1"/>
-          <w:numId w:val="1008"/>
+          <w:numId w:val="1010"/>
         </w:numPr>
       </w:pPr>
       <w:r>
@@ -4935,7 +5457,7 @@
         <w:pStyle w:val="Compact"/>
         <w:numPr>
           <w:ilvl w:val="1"/>
-          <w:numId w:val="1008"/>
+          <w:numId w:val="1010"/>
         </w:numPr>
       </w:pPr>
       <w:r>
@@ -4947,7 +5469,7 @@
         <w:pStyle w:val="Compact"/>
         <w:numPr>
           <w:ilvl w:val="0"/>
-          <w:numId w:val="1007"/>
+          <w:numId w:val="1009"/>
         </w:numPr>
       </w:pPr>
       <w:r>
@@ -4959,7 +5481,7 @@
         <w:pStyle w:val="Compact"/>
         <w:numPr>
           <w:ilvl w:val="1"/>
-          <w:numId w:val="1009"/>
+          <w:numId w:val="1011"/>
         </w:numPr>
       </w:pPr>
       <w:r>
@@ -4971,7 +5493,7 @@
         <w:pStyle w:val="Compact"/>
         <w:numPr>
           <w:ilvl w:val="1"/>
-          <w:numId w:val="1009"/>
+          <w:numId w:val="1011"/>
         </w:numPr>
       </w:pPr>
       <w:r>
@@ -4983,7 +5505,7 @@
         <w:pStyle w:val="Compact"/>
         <w:numPr>
           <w:ilvl w:val="1"/>
-          <w:numId w:val="1009"/>
+          <w:numId w:val="1011"/>
         </w:numPr>
       </w:pPr>
       <w:r>
@@ -4995,7 +5517,7 @@
         <w:pStyle w:val="Compact"/>
         <w:numPr>
           <w:ilvl w:val="0"/>
-          <w:numId w:val="1007"/>
+          <w:numId w:val="1009"/>
         </w:numPr>
       </w:pPr>
       <w:r>
@@ -5023,8 +5545,8 @@
         <w:t xml:space="preserve">What an end. See you!</w:t>
       </w:r>
     </w:p>
-    <w:bookmarkEnd w:id="59"/>
-    <w:bookmarkStart w:id="60" w:name="csongor-2"/>
+    <w:bookmarkEnd w:id="69"/>
+    <w:bookmarkStart w:id="70" w:name="csongor-2"/>
     <w:p>
       <w:pPr>
         <w:pStyle w:val="Heading2"/>
@@ -5071,8 +5593,8 @@
         <w:t xml:space="preserve">See you in the other files! 🌱</w:t>
       </w:r>
     </w:p>
-    <w:bookmarkEnd w:id="60"/>
-    <w:bookmarkStart w:id="62" w:name="pippin-4"/>
+    <w:bookmarkEnd w:id="70"/>
+    <w:bookmarkStart w:id="72" w:name="pippin-4"/>
     <w:p>
       <w:pPr>
         <w:pStyle w:val="Heading2"/>
@@ -5365,7 +5887,7 @@
       <w:r>
         <w:t xml:space="preserve"> </w:t>
       </w:r>
-      <w:hyperlink r:id="rId61">
+      <w:hyperlink r:id="rId71">
         <w:r>
           <w:rPr>
             <w:rStyle w:val="Hyperlink"/>
@@ -5410,8 +5932,8 @@
         <w:t xml:space="preserve">I could wear a special hat. haha.</w:t>
       </w:r>
     </w:p>
-    <w:bookmarkEnd w:id="62"/>
-    <w:bookmarkStart w:id="70" w:name="csongor-3"/>
+    <w:bookmarkEnd w:id="72"/>
+    <w:bookmarkStart w:id="80" w:name="csongor-3"/>
     <w:p>
       <w:pPr>
         <w:pStyle w:val="Heading2"/>
@@ -5443,18 +5965,18 @@
           <wp:inline>
             <wp:extent cx="5334000" cy="824137"/>
             <wp:effectExtent b="0" l="0" r="0" t="0"/>
-            <wp:docPr descr="Discord message by Pippin about the release of Phone" title="" id="64" name="Picture"/>
+            <wp:docPr descr="Discord message by Pippin about the release of Phone" title="" id="74" name="Picture"/>
             <a:graphic>
               <a:graphicData uri="http://schemas.openxmlformats.org/drawingml/2006/picture">
                 <pic:pic>
                   <pic:nvPicPr>
-                    <pic:cNvPr descr="content/images/Bildschirmfoto%202025-03-10%20um%2012.07.02.png" id="65" name="Picture"/>
+                    <pic:cNvPr descr="content/images/Bildschirmfoto%202025-03-10%20um%2012.07.02.png" id="75" name="Picture"/>
                     <pic:cNvPicPr>
                       <a:picLocks noChangeArrowheads="1" noChangeAspect="1"/>
                     </pic:cNvPicPr>
                   </pic:nvPicPr>
                   <pic:blipFill>
-                    <a:blip r:embed="rId63"/>
+                    <a:blip r:embed="rId73"/>
                     <a:stretch>
                       <a:fillRect/>
                     </a:stretch>
@@ -5795,7 +6317,7 @@
       <w:r>
         <w:t xml:space="preserve"> </w:t>
       </w:r>
-      <w:hyperlink r:id="rId66">
+      <w:hyperlink r:id="rId76">
         <w:r>
           <w:rPr>
             <w:rStyle w:val="Hyperlink"/>
@@ -5941,7 +6463,7 @@
       <w:r>
         <w:t xml:space="preserve"> </w:t>
       </w:r>
-      <w:hyperlink r:id="rId67">
+      <w:hyperlink r:id="rId77">
         <w:r>
           <w:rPr>
             <w:rStyle w:val="Hyperlink"/>
@@ -6033,7 +6555,7 @@
       <w:r>
         <w:t xml:space="preserve"> </w:t>
       </w:r>
-      <w:hyperlink r:id="rId68">
+      <w:hyperlink r:id="rId78">
         <w:r>
           <w:rPr>
             <w:rStyle w:val="Hyperlink"/>
@@ -6044,7 +6566,7 @@
       <w:r>
         <w:t xml:space="preserve"> </w:t>
       </w:r>
-      <w:hyperlink r:id="rId69">
+      <w:hyperlink r:id="rId79">
         <w:r>
           <w:rPr>
             <w:rStyle w:val="Hyperlink"/>
@@ -6111,8 +6633,8 @@
         <w:t xml:space="preserve">Because of my sickness, we also have a lot of other things to talk about, but I’ll leave that for later.</w:t>
       </w:r>
     </w:p>
-    <w:bookmarkEnd w:id="70"/>
-    <w:bookmarkStart w:id="71" w:name="pippin-limping-along"/>
+    <w:bookmarkEnd w:id="80"/>
+    <w:bookmarkStart w:id="81" w:name="pippin-limping-along"/>
     <w:p>
       <w:pPr>
         <w:pStyle w:val="Heading2"/>
@@ -6317,8 +6839,8 @@
         <w:t xml:space="preserve">What do we really need to nail? I guess I’ll go into some other documents to see what I can uncover and ideally help out with?</w:t>
       </w:r>
     </w:p>
-    <w:bookmarkEnd w:id="71"/>
-    <w:bookmarkStart w:id="73" w:name="csongor-talking-about-drawings"/>
+    <w:bookmarkEnd w:id="81"/>
+    <w:bookmarkStart w:id="83" w:name="csongor-talking-about-drawings"/>
     <w:p>
       <w:pPr>
         <w:pStyle w:val="Heading2"/>
@@ -6460,7 +6982,7 @@
       <w:r>
         <w:t xml:space="preserve"> </w:t>
       </w:r>
-      <w:hyperlink r:id="rId72">
+      <w:hyperlink r:id="rId82">
         <w:r>
           <w:rPr>
             <w:rStyle w:val="Hyperlink"/>
@@ -6489,9 +7011,9 @@
         <w:t xml:space="preserve">See you!</w:t>
       </w:r>
     </w:p>
-    <w:bookmarkEnd w:id="73"/>
-    <w:bookmarkEnd w:id="74"/>
-    <w:bookmarkStart w:id="85" w:name="booklets.md"/>
+    <w:bookmarkEnd w:id="83"/>
+    <w:bookmarkEnd w:id="84"/>
+    <w:bookmarkStart w:id="95" w:name="sec-booklets"/>
     <w:p>
       <w:pPr>
         <w:pStyle w:val="Heading1"/>
@@ -6500,7 +7022,7 @@
         <w:t xml:space="preserve">booklets.md</w:t>
       </w:r>
     </w:p>
-    <w:bookmarkStart w:id="75" w:name="X256d1d8ba0628182a65be915360aa02eb53fff0"/>
+    <w:bookmarkStart w:id="85" w:name="X256d1d8ba0628182a65be915360aa02eb53fff0"/>
     <w:p>
       <w:pPr>
         <w:pStyle w:val="Heading2"/>
@@ -6541,8 +7063,8 @@
         <w:t xml:space="preserve">But you can already see some ideas in the folder structure.</w:t>
       </w:r>
     </w:p>
-    <w:bookmarkEnd w:id="75"/>
-    <w:bookmarkStart w:id="77" w:name="csongor-quatro"/>
+    <w:bookmarkEnd w:id="85"/>
+    <w:bookmarkStart w:id="87" w:name="csongor-quatro"/>
     <w:p>
       <w:pPr>
         <w:pStyle w:val="Heading2"/>
@@ -6569,7 +7091,7 @@
       <w:r>
         <w:t xml:space="preserve"> </w:t>
       </w:r>
-      <w:hyperlink r:id="rId76">
+      <w:hyperlink r:id="rId86">
         <w:r>
           <w:rPr>
             <w:rStyle w:val="Hyperlink"/>
@@ -6581,8 +7103,8 @@
         <w:t xml:space="preserve">. Yes, I could have chosen another one, but this seems to be a good compromise between a lot of things.</w:t>
       </w:r>
     </w:p>
-    <w:bookmarkEnd w:id="77"/>
-    <w:bookmarkStart w:id="78" w:name="pippin-5"/>
+    <w:bookmarkEnd w:id="87"/>
+    <w:bookmarkStart w:id="88" w:name="pippin-5"/>
     <w:p>
       <w:pPr>
         <w:pStyle w:val="Heading2"/>
@@ -6599,8 +7121,8 @@
         <w:t xml:space="preserve">Took a look at some of this stuff! This is possibly more your area of expertise than mind. Quatro seems pretty reasonable to me?</w:t>
       </w:r>
     </w:p>
-    <w:bookmarkEnd w:id="78"/>
-    <w:bookmarkStart w:id="82" w:name="csongor-the-stuff-booklets-are-made-of"/>
+    <w:bookmarkEnd w:id="88"/>
+    <w:bookmarkStart w:id="92" w:name="csongor-the-stuff-booklets-are-made-of"/>
     <w:p>
       <w:pPr>
         <w:pStyle w:val="Heading2"/>
@@ -6685,7 +7207,7 @@
       <w:r>
         <w:t xml:space="preserve"> </w:t>
       </w:r>
-      <w:hyperlink r:id="rId79">
+      <w:hyperlink r:id="rId89">
         <w:r>
           <w:rPr>
             <w:rStyle w:val="Hyperlink"/>
@@ -6713,7 +7235,7 @@
         <w:pStyle w:val="Compact"/>
         <w:numPr>
           <w:ilvl w:val="0"/>
-          <w:numId w:val="1010"/>
+          <w:numId w:val="1012"/>
         </w:numPr>
       </w:pPr>
       <w:r>
@@ -6735,7 +7257,7 @@
         <w:pStyle w:val="Compact"/>
         <w:numPr>
           <w:ilvl w:val="0"/>
-          <w:numId w:val="1010"/>
+          <w:numId w:val="1012"/>
         </w:numPr>
       </w:pPr>
       <w:r>
@@ -6757,7 +7279,7 @@
         <w:pStyle w:val="Compact"/>
         <w:numPr>
           <w:ilvl w:val="0"/>
-          <w:numId w:val="1010"/>
+          <w:numId w:val="1012"/>
         </w:numPr>
       </w:pPr>
       <w:r>
@@ -6779,7 +7301,7 @@
         <w:pStyle w:val="Compact"/>
         <w:numPr>
           <w:ilvl w:val="1"/>
-          <w:numId w:val="1011"/>
+          <w:numId w:val="1013"/>
         </w:numPr>
       </w:pPr>
       <w:r>
@@ -6804,7 +7326,7 @@
       <w:r>
         <w:t xml:space="preserve"> </w:t>
       </w:r>
-      <w:hyperlink r:id="rId80">
+      <w:hyperlink r:id="rId90">
         <w:r>
           <w:rPr>
             <w:rStyle w:val="Hyperlink"/>
@@ -6820,7 +7342,7 @@
         <w:pStyle w:val="Compact"/>
         <w:numPr>
           <w:ilvl w:val="1"/>
-          <w:numId w:val="1011"/>
+          <w:numId w:val="1013"/>
         </w:numPr>
       </w:pPr>
       <w:r>
@@ -6832,7 +7354,7 @@
         <w:pStyle w:val="Compact"/>
         <w:numPr>
           <w:ilvl w:val="0"/>
-          <w:numId w:val="1010"/>
+          <w:numId w:val="1012"/>
         </w:numPr>
       </w:pPr>
       <w:r>
@@ -6889,7 +7411,7 @@
         <w:pStyle w:val="Compact"/>
         <w:numPr>
           <w:ilvl w:val="0"/>
-          <w:numId w:val="1010"/>
+          <w:numId w:val="1012"/>
         </w:numPr>
       </w:pPr>
       <w:r>
@@ -6914,7 +7436,7 @@
         <w:pStyle w:val="Compact"/>
         <w:numPr>
           <w:ilvl w:val="0"/>
-          <w:numId w:val="1010"/>
+          <w:numId w:val="1012"/>
         </w:numPr>
       </w:pPr>
       <w:r>
@@ -6939,7 +7461,7 @@
         <w:pStyle w:val="Compact"/>
         <w:numPr>
           <w:ilvl w:val="0"/>
-          <w:numId w:val="1010"/>
+          <w:numId w:val="1012"/>
         </w:numPr>
       </w:pPr>
       <w:r>
@@ -6985,7 +7507,7 @@
       <w:r>
         <w:t xml:space="preserve"> </w:t>
       </w:r>
-      <w:hyperlink r:id="rId81">
+      <w:hyperlink r:id="rId91">
         <w:r>
           <w:rPr>
             <w:rStyle w:val="Hyperlink"/>
@@ -7034,8 +7556,8 @@
         <w:t xml:space="preserve">So many questions! Didn’t I started with that I see the path…!?</w:t>
       </w:r>
     </w:p>
-    <w:bookmarkEnd w:id="82"/>
-    <w:bookmarkStart w:id="83" w:name="pippin-metabooklets-and-drawings"/>
+    <w:bookmarkEnd w:id="92"/>
+    <w:bookmarkStart w:id="93" w:name="pippin-metabooklets-and-drawings"/>
     <w:p>
       <w:pPr>
         <w:pStyle w:val="Heading2"/>
@@ -7165,8 +7687,8 @@
         <w:t xml:space="preserve">in terms of not being from the repositories? Maybe we don’t care? Maybe we do? Not sure.</w:t>
       </w:r>
     </w:p>
-    <w:bookmarkEnd w:id="83"/>
-    <w:bookmarkStart w:id="84" w:name="csongor-4"/>
+    <w:bookmarkEnd w:id="93"/>
+    <w:bookmarkStart w:id="94" w:name="csongor-4"/>
     <w:p>
       <w:pPr>
         <w:pStyle w:val="Heading2"/>
@@ -7175,9 +7697,9 @@
         <w:t xml:space="preserve">2025-04-03 Csongor: ❤️</w:t>
       </w:r>
     </w:p>
-    <w:bookmarkEnd w:id="84"/>
-    <w:bookmarkEnd w:id="85"/>
-    <w:bookmarkStart w:id="90" w:name="onstage.md"/>
+    <w:bookmarkEnd w:id="94"/>
+    <w:bookmarkEnd w:id="95"/>
+    <w:bookmarkStart w:id="100" w:name="sec-onstage"/>
     <w:p>
       <w:pPr>
         <w:pStyle w:val="Heading1"/>
@@ -7186,7 +7708,7 @@
         <w:t xml:space="preserve">onstage.md</w:t>
       </w:r>
     </w:p>
-    <w:bookmarkStart w:id="87" w:name="csongor-clash"/>
+    <w:bookmarkStart w:id="97" w:name="csongor-clash"/>
     <w:p>
       <w:pPr>
         <w:pStyle w:val="Heading2"/>
@@ -7213,7 +7735,7 @@
       <w:r>
         <w:t xml:space="preserve"> </w:t>
       </w:r>
-      <w:hyperlink r:id="rId56">
+      <w:hyperlink r:id="rId66">
         <w:r>
           <w:rPr>
             <w:rStyle w:val="Hyperlink"/>
@@ -7320,7 +7842,7 @@
       <w:r>
         <w:t xml:space="preserve"> </w:t>
       </w:r>
-      <w:hyperlink r:id="rId86">
+      <w:hyperlink r:id="rId96">
         <w:r>
           <w:rPr>
             <w:rStyle w:val="Hyperlink"/>
@@ -7360,8 +7882,8 @@
         <w:t xml:space="preserve">Or: we interview / discuss with each other. In general, I don’t like the idea of putting myself on stage too much, I usually try to avoid that. But I see this more and more as an intersection, so it could work. And we would only have a few minutes, so if it goes wrong, it will be over fast.</w:t>
       </w:r>
     </w:p>
-    <w:bookmarkEnd w:id="87"/>
-    <w:bookmarkStart w:id="88" w:name="pippin-years-later"/>
+    <w:bookmarkEnd w:id="97"/>
+    <w:bookmarkStart w:id="98" w:name="pippin-years-later"/>
     <w:p>
       <w:pPr>
         <w:pStyle w:val="Heading2"/>
@@ -7465,7 +7987,7 @@
         <w:pStyle w:val="Compact"/>
         <w:numPr>
           <w:ilvl w:val="0"/>
-          <w:numId w:val="1012"/>
+          <w:numId w:val="1014"/>
         </w:numPr>
       </w:pPr>
       <w:r>
@@ -7477,7 +7999,7 @@
         <w:pStyle w:val="Compact"/>
         <w:numPr>
           <w:ilvl w:val="0"/>
-          <w:numId w:val="1012"/>
+          <w:numId w:val="1014"/>
         </w:numPr>
       </w:pPr>
       <w:r>
@@ -7489,7 +8011,7 @@
         <w:pStyle w:val="Compact"/>
         <w:numPr>
           <w:ilvl w:val="0"/>
-          <w:numId w:val="1012"/>
+          <w:numId w:val="1014"/>
         </w:numPr>
       </w:pPr>
       <w:r>
@@ -7504,8 +8026,8 @@
         <w:t xml:space="preserve">Do we need to sound exciting? Could we be humiliated and nobody comes? :)</w:t>
       </w:r>
     </w:p>
-    <w:bookmarkEnd w:id="88"/>
-    <w:bookmarkStart w:id="89" w:name="pippin-post-meeting"/>
+    <w:bookmarkEnd w:id="98"/>
+    <w:bookmarkStart w:id="99" w:name="pippin-post-meeting"/>
     <w:p>
       <w:pPr>
         <w:pStyle w:val="Heading2"/>
@@ -7563,7 +8085,7 @@
         <w:pStyle w:val="Compact"/>
         <w:numPr>
           <w:ilvl w:val="0"/>
-          <w:numId w:val="1013"/>
+          <w:numId w:val="1015"/>
         </w:numPr>
       </w:pPr>
       <w:r>
@@ -7587,7 +8109,7 @@
         <w:pStyle w:val="Compact"/>
         <w:numPr>
           <w:ilvl w:val="0"/>
-          <w:numId w:val="1013"/>
+          <w:numId w:val="1015"/>
         </w:numPr>
       </w:pPr>
       <w:r>
@@ -7599,7 +8121,7 @@
         <w:pStyle w:val="Compact"/>
         <w:numPr>
           <w:ilvl w:val="0"/>
-          <w:numId w:val="1013"/>
+          <w:numId w:val="1015"/>
         </w:numPr>
       </w:pPr>
       <w:r>
@@ -7611,7 +8133,7 @@
         <w:pStyle w:val="Compact"/>
         <w:numPr>
           <w:ilvl w:val="0"/>
-          <w:numId w:val="1013"/>
+          <w:numId w:val="1015"/>
         </w:numPr>
       </w:pPr>
       <w:r>
@@ -7626,8 +8148,225 @@
         <w:t xml:space="preserve">There’s something slightly unsatisfactory about this for me right now but I can’t quite name it. Maybe a bit too chaotic. Not sure. Not sure.</w:t>
       </w:r>
     </w:p>
-    <w:bookmarkEnd w:id="89"/>
-    <w:bookmarkEnd w:id="90"/>
+    <w:bookmarkEnd w:id="99"/>
+    <w:bookmarkEnd w:id="100"/>
+    <w:bookmarkStart w:id="113" w:name="sec-miroboards"/>
+    <w:p>
+      <w:pPr>
+        <w:pStyle w:val="Heading1"/>
+      </w:pPr>
+      <w:r>
+        <w:t xml:space="preserve">Miro boards</w:t>
+      </w:r>
+    </w:p>
+    <w:bookmarkStart w:id="104" w:name="section"/>
+    <w:p>
+      <w:pPr>
+        <w:pStyle w:val="Heading2"/>
+      </w:pPr>
+      <w:r>
+        <w:t xml:space="preserve">2025-02-28</w:t>
+      </w:r>
+    </w:p>
+    <w:p>
+      <w:pPr>
+        <w:pStyle w:val="FirstParagraph"/>
+      </w:pPr>
+      <w:r>
+        <w:drawing>
+          <wp:inline>
+            <wp:extent cx="5334000" cy="2876333"/>
+            <wp:effectExtent b="0" l="0" r="0" t="0"/>
+            <wp:docPr descr="" title="" id="102" name="Picture"/>
+            <a:graphic>
+              <a:graphicData uri="http://schemas.openxmlformats.org/drawingml/2006/picture">
+                <pic:pic>
+                  <pic:nvPicPr>
+                    <pic:cNvPr descr="content/./screenshots/Bildschirmfoto%202025-02-28%20um%2017.25.31.png" id="103" name="Picture"/>
+                    <pic:cNvPicPr>
+                      <a:picLocks noChangeArrowheads="1" noChangeAspect="1"/>
+                    </pic:cNvPicPr>
+                  </pic:nvPicPr>
+                  <pic:blipFill>
+                    <a:blip r:embed="rId101"/>
+                    <a:stretch>
+                      <a:fillRect/>
+                    </a:stretch>
+                  </pic:blipFill>
+                  <pic:spPr bwMode="auto">
+                    <a:xfrm>
+                      <a:off x="0" y="0"/>
+                      <a:ext cx="5334000" cy="2876333"/>
+                    </a:xfrm>
+                    <a:prstGeom prst="rect">
+                      <a:avLst/>
+                    </a:prstGeom>
+                    <a:noFill/>
+                    <a:ln w="9525">
+                      <a:noFill/>
+                      <a:headEnd/>
+                      <a:tailEnd/>
+                    </a:ln>
+                  </pic:spPr>
+                </pic:pic>
+              </a:graphicData>
+            </a:graphic>
+          </wp:inline>
+        </w:drawing>
+      </w:r>
+    </w:p>
+    <w:bookmarkEnd w:id="104"/>
+    <w:bookmarkStart w:id="108" w:name="section-1"/>
+    <w:p>
+      <w:pPr>
+        <w:pStyle w:val="Heading2"/>
+      </w:pPr>
+      <w:r>
+        <w:t xml:space="preserve">2025-03-05</w:t>
+      </w:r>
+    </w:p>
+    <w:p>
+      <w:pPr>
+        <w:pStyle w:val="FirstParagraph"/>
+      </w:pPr>
+      <w:r>
+        <w:drawing>
+          <wp:inline>
+            <wp:extent cx="5334000" cy="3972851"/>
+            <wp:effectExtent b="0" l="0" r="0" t="0"/>
+            <wp:docPr descr="" title="" id="106" name="Picture"/>
+            <a:graphic>
+              <a:graphicData uri="http://schemas.openxmlformats.org/drawingml/2006/picture">
+                <pic:pic>
+                  <pic:nvPicPr>
+                    <pic:cNvPr descr="content/./screenshots/Bildschirmfoto%202025-03-05%20um%2022.07.01.png" id="107" name="Picture"/>
+                    <pic:cNvPicPr>
+                      <a:picLocks noChangeArrowheads="1" noChangeAspect="1"/>
+                    </pic:cNvPicPr>
+                  </pic:nvPicPr>
+                  <pic:blipFill>
+                    <a:blip r:embed="rId105"/>
+                    <a:stretch>
+                      <a:fillRect/>
+                    </a:stretch>
+                  </pic:blipFill>
+                  <pic:spPr bwMode="auto">
+                    <a:xfrm>
+                      <a:off x="0" y="0"/>
+                      <a:ext cx="5334000" cy="3972851"/>
+                    </a:xfrm>
+                    <a:prstGeom prst="rect">
+                      <a:avLst/>
+                    </a:prstGeom>
+                    <a:noFill/>
+                    <a:ln w="9525">
+                      <a:noFill/>
+                      <a:headEnd/>
+                      <a:tailEnd/>
+                    </a:ln>
+                  </pic:spPr>
+                </pic:pic>
+              </a:graphicData>
+            </a:graphic>
+          </wp:inline>
+        </w:drawing>
+      </w:r>
+    </w:p>
+    <w:bookmarkEnd w:id="108"/>
+    <w:bookmarkStart w:id="112" w:name="section-2"/>
+    <w:p>
+      <w:pPr>
+        <w:pStyle w:val="Heading2"/>
+      </w:pPr>
+      <w:r>
+        <w:t xml:space="preserve">2025-04-05</w:t>
+      </w:r>
+    </w:p>
+    <w:p>
+      <w:pPr>
+        <w:pStyle w:val="FirstParagraph"/>
+      </w:pPr>
+      <w:r>
+        <w:drawing>
+          <wp:inline>
+            <wp:extent cx="5334000" cy="2653099"/>
+            <wp:effectExtent b="0" l="0" r="0" t="0"/>
+            <wp:docPr descr="" title="" id="110" name="Picture"/>
+            <a:graphic>
+              <a:graphicData uri="http://schemas.openxmlformats.org/drawingml/2006/picture">
+                <pic:pic>
+                  <pic:nvPicPr>
+                    <pic:cNvPr descr="content/./screenshots/Bildschirmfoto%202025-04-05%20um%2013.23.25.png" id="111" name="Picture"/>
+                    <pic:cNvPicPr>
+                      <a:picLocks noChangeArrowheads="1" noChangeAspect="1"/>
+                    </pic:cNvPicPr>
+                  </pic:nvPicPr>
+                  <pic:blipFill>
+                    <a:blip r:embed="rId109"/>
+                    <a:stretch>
+                      <a:fillRect/>
+                    </a:stretch>
+                  </pic:blipFill>
+                  <pic:spPr bwMode="auto">
+                    <a:xfrm>
+                      <a:off x="0" y="0"/>
+                      <a:ext cx="5334000" cy="2653099"/>
+                    </a:xfrm>
+                    <a:prstGeom prst="rect">
+                      <a:avLst/>
+                    </a:prstGeom>
+                    <a:noFill/>
+                    <a:ln w="9525">
+                      <a:noFill/>
+                      <a:headEnd/>
+                      <a:tailEnd/>
+                    </a:ln>
+                  </pic:spPr>
+                </pic:pic>
+              </a:graphicData>
+            </a:graphic>
+          </wp:inline>
+        </w:drawing>
+      </w:r>
+    </w:p>
+    <w:bookmarkEnd w:id="112"/>
+    <w:bookmarkEnd w:id="113"/>
+    <w:bookmarkStart w:id="114" w:name="sec-credits"/>
+    <w:p>
+      <w:pPr>
+        <w:pStyle w:val="Heading1"/>
+      </w:pPr>
+      <w:r>
+        <w:t xml:space="preserve">credits.md</w:t>
+      </w:r>
+    </w:p>
+    <w:p>
+      <w:pPr>
+        <w:pStyle w:val="FirstParagraph"/>
+      </w:pPr>
+      <w:r>
+        <w:t xml:space="preserve">?</w:t>
+      </w:r>
+    </w:p>
+    <w:bookmarkEnd w:id="114"/>
+    <w:bookmarkStart w:id="115" w:name="imprint"/>
+    <w:p>
+      <w:pPr>
+        <w:pStyle w:val="Heading1"/>
+      </w:pPr>
+      <w:r>
+        <w:t xml:space="preserve">Imprint</w:t>
+      </w:r>
+    </w:p>
+    <w:p>
+      <w:pPr>
+        <w:pStyle w:val="FirstParagraph"/>
+      </w:pPr>
+      <w:r>
+        <w:t xml:space="preserve">See: Love.</w:t>
+      </w:r>
+    </w:p>
+    <w:bookmarkEnd w:id="115"/>
     <w:sectPr/>
   </w:body>
 </w:document>
@@ -7650,6 +8389,211 @@
     <w:p>
       <w:r>
         <w:separator/>
+      </w:r>
+    </w:p>
+  </w:footnote>
+  <w:footnote w:id="21">
+    <w:p>
+      <w:pPr>
+        <w:pStyle w:val="FootnoteText"/>
+      </w:pPr>
+      <w:r>
+        <w:rPr>
+          <w:rStyle w:val="FootnoteReference"/>
+        </w:rPr>
+        <w:footnoteRef/>
+      </w:r>
+      <w:r>
+        <w:t xml:space="preserve"> </w:t>
+      </w:r>
+      <w:r>
+        <w:t xml:space="preserve">See…</w:t>
+      </w:r>
+    </w:p>
+  </w:footnote>
+  <w:footnote w:id="22">
+    <w:p>
+      <w:pPr>
+        <w:pStyle w:val="FootnoteText"/>
+      </w:pPr>
+      <w:r>
+        <w:rPr>
+          <w:rStyle w:val="FootnoteReference"/>
+        </w:rPr>
+        <w:footnoteRef/>
+      </w:r>
+      <w:r>
+        <w:t xml:space="preserve"> </w:t>
+      </w:r>
+      <w:r>
+        <w:t xml:space="preserve">Pippin Barr,</w:t>
+      </w:r>
+      <w:r>
+        <w:t xml:space="preserve"> </w:t>
+      </w:r>
+      <w:r>
+        <w:rPr>
+          <w:i/>
+          <w:iCs/>
+        </w:rPr>
+        <w:t xml:space="preserve">The Stuff Games Are Made of</w:t>
+      </w:r>
+      <w:r>
+        <w:t xml:space="preserve">, Playful Thinking (Cambridge, Massachusetts; London, England: The</w:t>
+      </w:r>
+      <w:r>
+        <w:t xml:space="preserve"> </w:t>
+      </w:r>
+      <w:r>
+        <w:t xml:space="preserve">MIT</w:t>
+      </w:r>
+      <w:r>
+        <w:t xml:space="preserve"> </w:t>
+      </w:r>
+      <w:r>
+        <w:t xml:space="preserve">Press, 2023), 6–7,</w:t>
+      </w:r>
+      <w:r>
+        <w:t xml:space="preserve"> </w:t>
+      </w:r>
+      <w:hyperlink r:id="rId23">
+        <w:r>
+          <w:rPr>
+            <w:rStyle w:val="Hyperlink"/>
+          </w:rPr>
+          <w:t xml:space="preserve">https://doi.org/10.7551/mitpress/14495.001.0001</w:t>
+        </w:r>
+      </w:hyperlink>
+      <w:r>
+        <w:t xml:space="preserve">.</w:t>
+      </w:r>
+    </w:p>
+  </w:footnote>
+  <w:footnote w:id="25">
+    <w:p>
+      <w:pPr>
+        <w:pStyle w:val="FootnoteText"/>
+      </w:pPr>
+      <w:r>
+        <w:rPr>
+          <w:rStyle w:val="FootnoteReference"/>
+        </w:rPr>
+        <w:footnoteRef/>
+      </w:r>
+      <w:r>
+        <w:t xml:space="preserve"> </w:t>
+      </w:r>
+      <w:r>
+        <w:t xml:space="preserve">Csongor Baranyai,</w:t>
+      </w:r>
+      <w:r>
+        <w:t xml:space="preserve"> </w:t>
+      </w:r>
+      <w:r>
+        <w:t xml:space="preserve">“Save the Trees! Or: The Importance of Preserving the Process,”</w:t>
+      </w:r>
+      <w:r>
+        <w:t xml:space="preserve"> </w:t>
+      </w:r>
+      <w:r>
+        <w:t xml:space="preserve">in</w:t>
+      </w:r>
+      <w:r>
+        <w:t xml:space="preserve"> </w:t>
+      </w:r>
+      <w:r>
+        <w:rPr>
+          <w:i/>
+          <w:iCs/>
+        </w:rPr>
+        <w:t xml:space="preserve">Games &amp; Literature (Forthcoming)</w:t>
+      </w:r>
+      <w:r>
+        <w:t xml:space="preserve"> </w:t>
+      </w:r>
+      <w:r>
+        <w:t xml:space="preserve">(Games &amp; literature. On the literacity, research, collection, and archiving of computer games, Marbach: Deutsches Literaturarchiv Marbach (</w:t>
+      </w:r>
+      <w:r>
+        <w:t xml:space="preserve">DLA</w:t>
+      </w:r>
+      <w:r>
+        <w:t xml:space="preserve">), 2023).</w:t>
+      </w:r>
+    </w:p>
+  </w:footnote>
+  <w:footnote w:id="26">
+    <w:p>
+      <w:pPr>
+        <w:pStyle w:val="FootnoteText"/>
+      </w:pPr>
+      <w:r>
+        <w:rPr>
+          <w:rStyle w:val="FootnoteReference"/>
+        </w:rPr>
+        <w:footnoteRef/>
+      </w:r>
+      <w:r>
+        <w:t xml:space="preserve"> </w:t>
+      </w:r>
+      <w:hyperlink r:id="rId27">
+        <w:r>
+          <w:rPr>
+            <w:rStyle w:val="Hyperlink"/>
+          </w:rPr>
+          <w:t xml:space="preserve">Process Journal v r 5, 21 March 2024</w:t>
+        </w:r>
+      </w:hyperlink>
+    </w:p>
+  </w:footnote>
+  <w:footnote w:id="28">
+    <w:p>
+      <w:pPr>
+        <w:pStyle w:val="FootnoteText"/>
+      </w:pPr>
+      <w:r>
+        <w:rPr>
+          <w:rStyle w:val="FootnoteReference"/>
+        </w:rPr>
+        <w:footnoteRef/>
+      </w:r>
+      <w:r>
+        <w:t xml:space="preserve"> </w:t>
+      </w:r>
+      <w:r>
+        <w:t xml:space="preserve">Barr,</w:t>
+      </w:r>
+      <w:r>
+        <w:t xml:space="preserve"> </w:t>
+      </w:r>
+      <w:r>
+        <w:rPr>
+          <w:i/>
+          <w:iCs/>
+        </w:rPr>
+        <w:t xml:space="preserve">The Stuff Games Are Made of</w:t>
+      </w:r>
+      <w:r>
+        <w:t xml:space="preserve">, 5.</w:t>
+      </w:r>
+    </w:p>
+  </w:footnote>
+  <w:footnote w:id="29">
+    <w:p>
+      <w:pPr>
+        <w:pStyle w:val="FootnoteText"/>
+      </w:pPr>
+      <w:r>
+        <w:rPr>
+          <w:rStyle w:val="FootnoteReference"/>
+        </w:rPr>
+        <w:footnoteRef/>
+      </w:r>
+      <w:r>
+        <w:t xml:space="preserve"> </w:t>
+      </w:r>
+      <w:r>
+        <w:t xml:space="preserve">Barr, 6.</w:t>
       </w:r>
     </w:p>
   </w:footnote>
@@ -7877,6 +8821,12 @@
     <w:abstractNumId w:val="991"/>
   </w:num>
   <w:num w:numId="1013">
+    <w:abstractNumId w:val="991"/>
+  </w:num>
+  <w:num w:numId="1014">
+    <w:abstractNumId w:val="991"/>
+  </w:num>
+  <w:num w:numId="1015">
     <w:abstractNumId w:val="991"/>
   </w:num>
 </w:numbering>

</xml_diff>